<commit_message>
Subo informe semana 8 👩‍💻
</commit_message>
<xml_diff>
--- a/Semana 8/ADOr006_V7_SEMANA 8_JULIANA CASTILLO ARAUJO.docx
+++ b/Semana 8/ADOr006_V7_SEMANA 8_JULIANA CASTILLO ARAUJO.docx
@@ -399,7 +399,39 @@
           <w:sz w:val="22"/>
           <w:szCs w:val="22"/>
         </w:rPr>
-        <w:t xml:space="preserve">Asignación: proyecto </w:t>
+        <w:t xml:space="preserve">Asignación: </w:t>
+      </w:r>
+      <w:r>
+        <w:rPr>
+          <w:rFonts w:ascii="Arial" w:hAnsi="Arial" w:cs="Arial"/>
+          <w:sz w:val="22"/>
+          <w:szCs w:val="22"/>
+        </w:rPr>
+        <w:t xml:space="preserve">Creación de “index.html” para la página web </w:t>
+      </w:r>
+      <w:r>
+        <w:rPr>
+          <w:rFonts w:ascii="Arial" w:hAnsi="Arial" w:cs="Arial"/>
+          <w:sz w:val="22"/>
+          <w:szCs w:val="22"/>
+        </w:rPr>
+        <w:t>informativa</w:t>
+      </w:r>
+      <w:r>
+        <w:rPr>
+          <w:rFonts w:ascii="Arial" w:hAnsi="Arial" w:cs="Arial"/>
+          <w:sz w:val="22"/>
+          <w:szCs w:val="22"/>
+        </w:rPr>
+        <w:t xml:space="preserve"> del </w:t>
+      </w:r>
+      <w:r>
+        <w:rPr>
+          <w:rFonts w:ascii="Arial" w:hAnsi="Arial" w:cs="Arial"/>
+          <w:sz w:val="22"/>
+          <w:szCs w:val="22"/>
+        </w:rPr>
+        <w:t xml:space="preserve">proyecto </w:t>
       </w:r>
       <w:r>
         <w:rPr>
@@ -425,7 +457,15 @@
           <w:sz w:val="22"/>
           <w:szCs w:val="22"/>
         </w:rPr>
-        <w:t>Horas realizadas: 5</w:t>
+        <w:t xml:space="preserve">Horas realizadas: </w:t>
+      </w:r>
+      <w:r>
+        <w:rPr>
+          <w:rFonts w:ascii="Arial" w:hAnsi="Arial" w:cs="Arial"/>
+          <w:sz w:val="22"/>
+          <w:szCs w:val="22"/>
+        </w:rPr>
+        <w:t>10</w:t>
       </w:r>
     </w:p>
     <w:p>
@@ -447,6 +487,59 @@
           <w:szCs w:val="22"/>
         </w:rPr>
       </w:pPr>
+      <w:r>
+        <w:rPr>
+          <w:rFonts w:ascii="Arial" w:hAnsi="Arial" w:cs="Arial"/>
+          <w:sz w:val="22"/>
+          <w:szCs w:val="22"/>
+        </w:rPr>
+        <w:t>Para el inicio de la página web informativa del proyecto “</w:t>
+      </w:r>
+      <w:r>
+        <w:rPr>
+          <w:rFonts w:ascii="Arial" w:hAnsi="Arial" w:cs="Arial"/>
+          <w:sz w:val="22"/>
+          <w:szCs w:val="22"/>
+        </w:rPr>
+        <w:t>Robótica Educativa Una Experiencia De Gestión Del Conocimiento En Matemáticas</w:t>
+      </w:r>
+      <w:r>
+        <w:rPr>
+          <w:rFonts w:ascii="Arial" w:hAnsi="Arial" w:cs="Arial"/>
+          <w:sz w:val="22"/>
+          <w:szCs w:val="22"/>
+        </w:rPr>
+        <w:t xml:space="preserve">” que podrá visualizarse en la web “GitHub Page” mediante el enlace </w:t>
+      </w:r>
+      <w:hyperlink r:id="rId11" w:history="1">
+        <w:r>
+          <w:rPr>
+            <w:rStyle w:val="Hipervnculo"/>
+            <w:rFonts w:ascii="Arial" w:hAnsi="Arial" w:cs="Arial"/>
+            <w:sz w:val="22"/>
+            <w:szCs w:val="22"/>
+          </w:rPr>
+          <w:t>https://proyectoroboticaeducativa.github.io/</w:t>
+        </w:r>
+      </w:hyperlink>
+      <w:r>
+        <w:rPr>
+          <w:rFonts w:ascii="Arial" w:hAnsi="Arial" w:cs="Arial"/>
+          <w:sz w:val="22"/>
+          <w:szCs w:val="22"/>
+        </w:rPr>
+        <w:t xml:space="preserve"> realice la creación del archivo “index.html” el cual será la vista principal para descargar el certificado</w:t>
+      </w:r>
+    </w:p>
+    <w:p>
+      <w:pPr>
+        <w:jc w:val="both"/>
+        <w:rPr>
+          <w:rFonts w:ascii="Arial" w:hAnsi="Arial" w:cs="Arial"/>
+          <w:sz w:val="22"/>
+          <w:szCs w:val="22"/>
+        </w:rPr>
+      </w:pPr>
     </w:p>
     <w:p>
       <w:pPr>
@@ -455,6 +548,2347 @@
           <w:rFonts w:ascii="Arial" w:hAnsi="Arial" w:cs="Arial"/>
           <w:sz w:val="22"/>
           <w:szCs w:val="22"/>
+        </w:rPr>
+      </w:pPr>
+      <w:r>
+        <w:rPr>
+          <w:rFonts w:ascii="Arial" w:hAnsi="Arial" w:cs="Arial"/>
+          <w:noProof/>
+          <w:sz w:val="22"/>
+          <w:szCs w:val="22"/>
+        </w:rPr>
+        <w:drawing>
+          <wp:inline distT="0" distB="0" distL="0" distR="0" wp14:anchorId="5772CA91" wp14:editId="5D52D1DD">
+            <wp:extent cx="3552166" cy="2685920"/>
+            <wp:effectExtent l="0" t="0" r="0" b="0"/>
+            <wp:docPr id="897632223" name="Imagen 1"/>
+            <wp:cNvGraphicFramePr>
+              <a:graphicFrameLocks xmlns:a="http://schemas.openxmlformats.org/drawingml/2006/main" noChangeAspect="1"/>
+            </wp:cNvGraphicFramePr>
+            <a:graphic xmlns:a="http://schemas.openxmlformats.org/drawingml/2006/main">
+              <a:graphicData uri="http://schemas.openxmlformats.org/drawingml/2006/picture">
+                <pic:pic xmlns:pic="http://schemas.openxmlformats.org/drawingml/2006/picture">
+                  <pic:nvPicPr>
+                    <pic:cNvPr id="897632223" name="Imagen 897632223"/>
+                    <pic:cNvPicPr/>
+                  </pic:nvPicPr>
+                  <pic:blipFill>
+                    <a:blip r:embed="rId12" cstate="print">
+                      <a:extLst>
+                        <a:ext uri="{28A0092B-C50C-407E-A947-70E740481C1C}">
+                          <a14:useLocalDpi xmlns:a14="http://schemas.microsoft.com/office/drawing/2010/main" val="0"/>
+                        </a:ext>
+                      </a:extLst>
+                    </a:blip>
+                    <a:stretch>
+                      <a:fillRect/>
+                    </a:stretch>
+                  </pic:blipFill>
+                  <pic:spPr>
+                    <a:xfrm>
+                      <a:off x="0" y="0"/>
+                      <a:ext cx="3561453" cy="2692942"/>
+                    </a:xfrm>
+                    <a:prstGeom prst="rect">
+                      <a:avLst/>
+                    </a:prstGeom>
+                  </pic:spPr>
+                </pic:pic>
+              </a:graphicData>
+            </a:graphic>
+          </wp:inline>
+        </w:drawing>
+      </w:r>
+    </w:p>
+    <w:p>
+      <w:pPr>
+        <w:rPr>
+          <w:rFonts w:ascii="Arial" w:hAnsi="Arial" w:cs="Arial"/>
+          <w:sz w:val="22"/>
+          <w:szCs w:val="22"/>
+        </w:rPr>
+      </w:pPr>
+      <w:r>
+        <w:rPr>
+          <w:rFonts w:ascii="Arial" w:hAnsi="Arial" w:cs="Arial"/>
+          <w:sz w:val="22"/>
+          <w:szCs w:val="22"/>
+        </w:rPr>
+        <w:lastRenderedPageBreak/>
+        <w:t>Para darle inicio de la estructura “HTML” utilice el símbolo “!” con el objetivo de obtener dicha estructura inicial.</w:t>
+      </w:r>
+    </w:p>
+    <w:p>
+      <w:pPr>
+        <w:rPr>
+          <w:rFonts w:ascii="Arial" w:hAnsi="Arial" w:cs="Arial"/>
+          <w:sz w:val="22"/>
+          <w:szCs w:val="22"/>
+        </w:rPr>
+      </w:pPr>
+    </w:p>
+    <w:p>
+      <w:pPr>
+        <w:rPr>
+          <w:rFonts w:ascii="Arial" w:hAnsi="Arial" w:cs="Arial"/>
+          <w:sz w:val="22"/>
+          <w:szCs w:val="22"/>
+        </w:rPr>
+      </w:pPr>
+      <w:r>
+        <w:rPr>
+          <w:rFonts w:ascii="Arial" w:hAnsi="Arial" w:cs="Arial"/>
+          <w:sz w:val="22"/>
+          <w:szCs w:val="22"/>
+        </w:rPr>
+        <w:t>A su vez realice las primeras líneas de código con el objetivo de generar los espacios de “Nombre Completo” y “Número de Identificación” de las personas que van a asistir a las actividades del proyecto “</w:t>
+      </w:r>
+      <w:r>
+        <w:rPr>
+          <w:rFonts w:ascii="Arial" w:hAnsi="Arial" w:cs="Arial"/>
+          <w:sz w:val="22"/>
+          <w:szCs w:val="22"/>
+        </w:rPr>
+        <w:t>Robótica Educativa Una Experiencia De Gestión Del Conocimiento En Matemáticas</w:t>
+      </w:r>
+      <w:r>
+        <w:rPr>
+          <w:rFonts w:ascii="Arial" w:hAnsi="Arial" w:cs="Arial"/>
+          <w:sz w:val="22"/>
+          <w:szCs w:val="22"/>
+        </w:rPr>
+        <w:t>”</w:t>
+      </w:r>
+    </w:p>
+    <w:p>
+      <w:pPr>
+        <w:rPr>
+          <w:rFonts w:ascii="Arial" w:hAnsi="Arial" w:cs="Arial"/>
+          <w:sz w:val="22"/>
+          <w:szCs w:val="22"/>
+        </w:rPr>
+      </w:pPr>
+    </w:p>
+    <w:p>
+      <w:pPr>
+        <w:rPr>
+          <w:rFonts w:ascii="Arial" w:hAnsi="Arial" w:cs="Arial"/>
+          <w:sz w:val="22"/>
+          <w:szCs w:val="22"/>
+        </w:rPr>
+      </w:pPr>
+      <w:r>
+        <w:rPr>
+          <w:rFonts w:ascii="Arial" w:hAnsi="Arial" w:cs="Arial"/>
+          <w:noProof/>
+          <w:sz w:val="22"/>
+          <w:szCs w:val="22"/>
+        </w:rPr>
+        <w:drawing>
+          <wp:inline distT="0" distB="0" distL="0" distR="0" wp14:anchorId="4F5C6E56" wp14:editId="7FCA7BBF">
+            <wp:extent cx="5252085" cy="711835"/>
+            <wp:effectExtent l="0" t="0" r="5715" b="0"/>
+            <wp:docPr id="2024723333" name="Imagen 2"/>
+            <wp:cNvGraphicFramePr>
+              <a:graphicFrameLocks xmlns:a="http://schemas.openxmlformats.org/drawingml/2006/main" noChangeAspect="1"/>
+            </wp:cNvGraphicFramePr>
+            <a:graphic xmlns:a="http://schemas.openxmlformats.org/drawingml/2006/main">
+              <a:graphicData uri="http://schemas.openxmlformats.org/drawingml/2006/picture">
+                <pic:pic xmlns:pic="http://schemas.openxmlformats.org/drawingml/2006/picture">
+                  <pic:nvPicPr>
+                    <pic:cNvPr id="2024723333" name="Imagen 2024723333"/>
+                    <pic:cNvPicPr/>
+                  </pic:nvPicPr>
+                  <pic:blipFill>
+                    <a:blip r:embed="rId13" cstate="print">
+                      <a:extLst>
+                        <a:ext uri="{28A0092B-C50C-407E-A947-70E740481C1C}">
+                          <a14:useLocalDpi xmlns:a14="http://schemas.microsoft.com/office/drawing/2010/main" val="0"/>
+                        </a:ext>
+                      </a:extLst>
+                    </a:blip>
+                    <a:stretch>
+                      <a:fillRect/>
+                    </a:stretch>
+                  </pic:blipFill>
+                  <pic:spPr>
+                    <a:xfrm>
+                      <a:off x="0" y="0"/>
+                      <a:ext cx="5252085" cy="711835"/>
+                    </a:xfrm>
+                    <a:prstGeom prst="rect">
+                      <a:avLst/>
+                    </a:prstGeom>
+                  </pic:spPr>
+                </pic:pic>
+              </a:graphicData>
+            </a:graphic>
+          </wp:inline>
+        </w:drawing>
+      </w:r>
+    </w:p>
+    <w:p>
+      <w:pPr>
+        <w:rPr>
+          <w:rFonts w:ascii="Arial" w:hAnsi="Arial" w:cs="Arial"/>
+          <w:sz w:val="22"/>
+          <w:szCs w:val="22"/>
+        </w:rPr>
+      </w:pPr>
+    </w:p>
+    <w:p>
+      <w:pPr>
+        <w:rPr>
+          <w:rFonts w:ascii="Arial" w:hAnsi="Arial" w:cs="Arial"/>
+          <w:sz w:val="22"/>
+          <w:szCs w:val="22"/>
+        </w:rPr>
+      </w:pPr>
+      <w:r>
+        <w:rPr>
+          <w:rFonts w:ascii="Arial" w:hAnsi="Arial" w:cs="Arial"/>
+          <w:sz w:val="22"/>
+          <w:szCs w:val="22"/>
+        </w:rPr>
+        <w:t>Para generar los espacios de “Nombre Completo”</w:t>
+      </w:r>
+      <w:r>
+        <w:rPr>
+          <w:rFonts w:ascii="Arial" w:hAnsi="Arial" w:cs="Arial"/>
+          <w:sz w:val="22"/>
+          <w:szCs w:val="22"/>
+        </w:rPr>
+        <w:t xml:space="preserve"> y “Número de Identificación” utilice la estructura HTML de </w:t>
+      </w:r>
+      <w:proofErr w:type="spellStart"/>
+      <w:r>
+        <w:rPr>
+          <w:rFonts w:ascii="Arial" w:hAnsi="Arial" w:cs="Arial"/>
+          <w:sz w:val="22"/>
+          <w:szCs w:val="22"/>
+        </w:rPr>
+        <w:t>label</w:t>
+      </w:r>
+      <w:proofErr w:type="spellEnd"/>
+      <w:r>
+        <w:rPr>
+          <w:rFonts w:ascii="Arial" w:hAnsi="Arial" w:cs="Arial"/>
+          <w:sz w:val="22"/>
+          <w:szCs w:val="22"/>
+        </w:rPr>
+        <w:t xml:space="preserve"> y </w:t>
+      </w:r>
+      <w:proofErr w:type="spellStart"/>
+      <w:r>
+        <w:rPr>
+          <w:rFonts w:ascii="Arial" w:hAnsi="Arial" w:cs="Arial"/>
+          <w:sz w:val="22"/>
+          <w:szCs w:val="22"/>
+        </w:rPr>
+        <w:t>required</w:t>
+      </w:r>
+      <w:proofErr w:type="spellEnd"/>
+      <w:r>
+        <w:rPr>
+          <w:rFonts w:ascii="Arial" w:hAnsi="Arial" w:cs="Arial"/>
+          <w:sz w:val="22"/>
+          <w:szCs w:val="22"/>
+        </w:rPr>
+        <w:t xml:space="preserve"> </w:t>
+      </w:r>
+      <w:proofErr w:type="spellStart"/>
+      <w:r>
+        <w:rPr>
+          <w:rFonts w:ascii="Arial" w:hAnsi="Arial" w:cs="Arial"/>
+          <w:sz w:val="22"/>
+          <w:szCs w:val="22"/>
+        </w:rPr>
+        <w:t>placeholder</w:t>
+      </w:r>
+      <w:proofErr w:type="spellEnd"/>
+      <w:r>
+        <w:rPr>
+          <w:rFonts w:ascii="Arial" w:hAnsi="Arial" w:cs="Arial"/>
+          <w:sz w:val="22"/>
+          <w:szCs w:val="22"/>
+        </w:rPr>
+        <w:t xml:space="preserve"> de la siguiente manera:</w:t>
+      </w:r>
+    </w:p>
+    <w:p>
+      <w:pPr>
+        <w:rPr>
+          <w:rFonts w:ascii="Arial" w:hAnsi="Arial" w:cs="Arial"/>
+          <w:sz w:val="22"/>
+          <w:szCs w:val="22"/>
+        </w:rPr>
+      </w:pPr>
+    </w:p>
+    <w:p>
+      <w:pPr>
+        <w:pStyle w:val="Prrafodelista"/>
+        <w:numPr>
+          <w:ilvl w:val="0"/>
+          <w:numId w:val="16"/>
+        </w:numPr>
+        <w:rPr>
+          <w:rFonts w:ascii="Arial" w:hAnsi="Arial" w:cs="Arial"/>
+          <w:sz w:val="22"/>
+          <w:szCs w:val="22"/>
+        </w:rPr>
+      </w:pPr>
+      <w:r>
+        <w:rPr>
+          <w:rFonts w:ascii="Arial" w:hAnsi="Arial" w:cs="Arial"/>
+          <w:sz w:val="22"/>
+          <w:szCs w:val="22"/>
+        </w:rPr>
+        <w:t>Para Nombre Completo</w:t>
+      </w:r>
+    </w:p>
+    <w:p>
+      <w:pPr>
+        <w:pStyle w:val="Prrafodelista"/>
+        <w:rPr>
+          <w:rFonts w:ascii="Arial" w:hAnsi="Arial" w:cs="Arial"/>
+          <w:sz w:val="22"/>
+          <w:szCs w:val="22"/>
+        </w:rPr>
+      </w:pPr>
+    </w:p>
+    <w:p>
+      <w:pPr>
+        <w:pStyle w:val="Prrafodelista"/>
+        <w:rPr>
+          <w:rFonts w:ascii="Arial" w:hAnsi="Arial" w:cs="Arial"/>
+          <w:sz w:val="22"/>
+          <w:szCs w:val="22"/>
+        </w:rPr>
+      </w:pPr>
+      <w:r>
+        <w:rPr>
+          <w:rFonts w:ascii="Arial" w:hAnsi="Arial" w:cs="Arial"/>
+          <w:sz w:val="22"/>
+          <w:szCs w:val="22"/>
+        </w:rPr>
+        <w:t>&lt;</w:t>
+      </w:r>
+      <w:proofErr w:type="spellStart"/>
+      <w:r>
+        <w:rPr>
+          <w:rFonts w:ascii="Arial" w:hAnsi="Arial" w:cs="Arial"/>
+          <w:sz w:val="22"/>
+          <w:szCs w:val="22"/>
+        </w:rPr>
+        <w:t>label</w:t>
+      </w:r>
+      <w:proofErr w:type="spellEnd"/>
+      <w:r>
+        <w:rPr>
+          <w:rFonts w:ascii="Arial" w:hAnsi="Arial" w:cs="Arial"/>
+          <w:sz w:val="22"/>
+          <w:szCs w:val="22"/>
+        </w:rPr>
+        <w:t xml:space="preserve"> </w:t>
+      </w:r>
+      <w:proofErr w:type="spellStart"/>
+      <w:r>
+        <w:rPr>
+          <w:rFonts w:ascii="Arial" w:hAnsi="Arial" w:cs="Arial"/>
+          <w:sz w:val="22"/>
+          <w:szCs w:val="22"/>
+        </w:rPr>
+        <w:t>for</w:t>
+      </w:r>
+      <w:proofErr w:type="spellEnd"/>
+      <w:r>
+        <w:rPr>
+          <w:rFonts w:ascii="Arial" w:hAnsi="Arial" w:cs="Arial"/>
+          <w:sz w:val="22"/>
+          <w:szCs w:val="22"/>
+        </w:rPr>
+        <w:t>="</w:t>
+      </w:r>
+      <w:proofErr w:type="spellStart"/>
+      <w:r>
+        <w:rPr>
+          <w:rFonts w:ascii="Arial" w:hAnsi="Arial" w:cs="Arial"/>
+          <w:sz w:val="22"/>
+          <w:szCs w:val="22"/>
+        </w:rPr>
+        <w:t>name</w:t>
+      </w:r>
+      <w:proofErr w:type="spellEnd"/>
+      <w:r>
+        <w:rPr>
+          <w:rFonts w:ascii="Arial" w:hAnsi="Arial" w:cs="Arial"/>
+          <w:sz w:val="22"/>
+          <w:szCs w:val="22"/>
+        </w:rPr>
+        <w:t>"&gt;Nombre Completo&lt;/</w:t>
+      </w:r>
+      <w:proofErr w:type="spellStart"/>
+      <w:r>
+        <w:rPr>
+          <w:rFonts w:ascii="Arial" w:hAnsi="Arial" w:cs="Arial"/>
+          <w:sz w:val="22"/>
+          <w:szCs w:val="22"/>
+        </w:rPr>
+        <w:t>label</w:t>
+      </w:r>
+      <w:proofErr w:type="spellEnd"/>
+      <w:r>
+        <w:rPr>
+          <w:rFonts w:ascii="Arial" w:hAnsi="Arial" w:cs="Arial"/>
+          <w:sz w:val="22"/>
+          <w:szCs w:val="22"/>
+        </w:rPr>
+        <w:t>&gt;</w:t>
+      </w:r>
+    </w:p>
+    <w:p>
+      <w:pPr>
+        <w:pStyle w:val="Prrafodelista"/>
+        <w:rPr>
+          <w:rFonts w:ascii="Arial" w:hAnsi="Arial" w:cs="Arial"/>
+          <w:sz w:val="22"/>
+          <w:szCs w:val="22"/>
+        </w:rPr>
+      </w:pPr>
+    </w:p>
+    <w:p>
+      <w:pPr>
+        <w:pStyle w:val="Prrafodelista"/>
+        <w:rPr>
+          <w:rFonts w:ascii="Arial" w:hAnsi="Arial" w:cs="Arial"/>
+          <w:sz w:val="22"/>
+          <w:szCs w:val="22"/>
+        </w:rPr>
+      </w:pPr>
+      <w:r>
+        <w:rPr>
+          <w:rFonts w:ascii="Arial" w:hAnsi="Arial" w:cs="Arial"/>
+          <w:sz w:val="22"/>
+          <w:szCs w:val="22"/>
+        </w:rPr>
+        <w:t xml:space="preserve">El </w:t>
+      </w:r>
+      <w:proofErr w:type="spellStart"/>
+      <w:r>
+        <w:rPr>
+          <w:rFonts w:ascii="Arial" w:hAnsi="Arial" w:cs="Arial"/>
+          <w:sz w:val="22"/>
+          <w:szCs w:val="22"/>
+        </w:rPr>
+        <w:t>for</w:t>
+      </w:r>
+      <w:proofErr w:type="spellEnd"/>
+      <w:r>
+        <w:rPr>
+          <w:rFonts w:ascii="Arial" w:hAnsi="Arial" w:cs="Arial"/>
+          <w:sz w:val="22"/>
+          <w:szCs w:val="22"/>
+        </w:rPr>
+        <w:t xml:space="preserve"> “</w:t>
+      </w:r>
+      <w:proofErr w:type="spellStart"/>
+      <w:r>
+        <w:rPr>
+          <w:rFonts w:ascii="Arial" w:hAnsi="Arial" w:cs="Arial"/>
+          <w:sz w:val="22"/>
+          <w:szCs w:val="22"/>
+        </w:rPr>
+        <w:t>name</w:t>
+      </w:r>
+      <w:proofErr w:type="spellEnd"/>
+      <w:r>
+        <w:rPr>
+          <w:rFonts w:ascii="Arial" w:hAnsi="Arial" w:cs="Arial"/>
+          <w:sz w:val="22"/>
+          <w:szCs w:val="22"/>
+        </w:rPr>
+        <w:t>” me permite identificar el dato ingresado como el nombre del usuario</w:t>
+      </w:r>
+    </w:p>
+    <w:p>
+      <w:pPr>
+        <w:pStyle w:val="Prrafodelista"/>
+        <w:rPr>
+          <w:rFonts w:ascii="Arial" w:hAnsi="Arial" w:cs="Arial"/>
+          <w:sz w:val="22"/>
+          <w:szCs w:val="22"/>
+        </w:rPr>
+      </w:pPr>
+    </w:p>
+    <w:p>
+      <w:pPr>
+        <w:pStyle w:val="Prrafodelista"/>
+        <w:rPr>
+          <w:rFonts w:ascii="Arial" w:hAnsi="Arial" w:cs="Arial"/>
+          <w:sz w:val="22"/>
+          <w:szCs w:val="22"/>
+          <w:lang w:val="en-US"/>
+        </w:rPr>
+      </w:pPr>
+      <w:r>
+        <w:rPr>
+          <w:rFonts w:ascii="Arial" w:hAnsi="Arial" w:cs="Arial"/>
+          <w:sz w:val="22"/>
+          <w:szCs w:val="22"/>
+          <w:lang w:val="en-US"/>
+        </w:rPr>
+        <w:t>&lt;input required placeholder="</w:t>
+      </w:r>
+      <w:proofErr w:type="spellStart"/>
+      <w:r>
+        <w:rPr>
+          <w:rFonts w:ascii="Arial" w:hAnsi="Arial" w:cs="Arial"/>
+          <w:sz w:val="22"/>
+          <w:szCs w:val="22"/>
+          <w:lang w:val="en-US"/>
+        </w:rPr>
+        <w:t>Nombre</w:t>
+      </w:r>
+      <w:proofErr w:type="spellEnd"/>
+      <w:r>
+        <w:rPr>
+          <w:rFonts w:ascii="Arial" w:hAnsi="Arial" w:cs="Arial"/>
+          <w:sz w:val="22"/>
+          <w:szCs w:val="22"/>
+          <w:lang w:val="en-US"/>
+        </w:rPr>
+        <w:t>" type="text" name="Name" id="name" autocomplete="name" style="text-</w:t>
+      </w:r>
+      <w:proofErr w:type="gramStart"/>
+      <w:r>
+        <w:rPr>
+          <w:rFonts w:ascii="Arial" w:hAnsi="Arial" w:cs="Arial"/>
+          <w:sz w:val="22"/>
+          <w:szCs w:val="22"/>
+          <w:lang w:val="en-US"/>
+        </w:rPr>
+        <w:t>align:</w:t>
+      </w:r>
+      <w:proofErr w:type="gramEnd"/>
+      <w:r>
+        <w:rPr>
+          <w:rFonts w:ascii="Arial" w:hAnsi="Arial" w:cs="Arial"/>
+          <w:sz w:val="22"/>
+          <w:szCs w:val="22"/>
+          <w:lang w:val="en-US"/>
+        </w:rPr>
+        <w:t xml:space="preserve"> center;"&gt;</w:t>
+      </w:r>
+    </w:p>
+    <w:p>
+      <w:pPr>
+        <w:pStyle w:val="Prrafodelista"/>
+        <w:rPr>
+          <w:rFonts w:ascii="Arial" w:hAnsi="Arial" w:cs="Arial"/>
+          <w:sz w:val="22"/>
+          <w:szCs w:val="22"/>
+          <w:lang w:val="en-US"/>
+        </w:rPr>
+      </w:pPr>
+    </w:p>
+    <w:p>
+      <w:pPr>
+        <w:pStyle w:val="Prrafodelista"/>
+        <w:rPr>
+          <w:rFonts w:ascii="Arial" w:hAnsi="Arial" w:cs="Arial"/>
+          <w:sz w:val="22"/>
+          <w:szCs w:val="22"/>
+          <w:lang w:val="es-CO"/>
+        </w:rPr>
+      </w:pPr>
+      <w:r>
+        <w:rPr>
+          <w:rFonts w:ascii="Arial" w:hAnsi="Arial" w:cs="Arial"/>
+          <w:sz w:val="22"/>
+          <w:szCs w:val="22"/>
+          <w:lang w:val="es-CO"/>
+        </w:rPr>
+        <w:t xml:space="preserve">El </w:t>
+      </w:r>
+      <w:proofErr w:type="spellStart"/>
+      <w:r>
+        <w:rPr>
+          <w:rFonts w:ascii="Arial" w:hAnsi="Arial" w:cs="Arial"/>
+          <w:sz w:val="22"/>
+          <w:szCs w:val="22"/>
+          <w:lang w:val="es-CO"/>
+        </w:rPr>
+        <w:t>requerired</w:t>
+      </w:r>
+      <w:proofErr w:type="spellEnd"/>
+      <w:r>
+        <w:rPr>
+          <w:rFonts w:ascii="Arial" w:hAnsi="Arial" w:cs="Arial"/>
+          <w:sz w:val="22"/>
+          <w:szCs w:val="22"/>
+          <w:lang w:val="es-CO"/>
+        </w:rPr>
+        <w:t xml:space="preserve"> </w:t>
+      </w:r>
+      <w:proofErr w:type="spellStart"/>
+      <w:r>
+        <w:rPr>
+          <w:rFonts w:ascii="Arial" w:hAnsi="Arial" w:cs="Arial"/>
+          <w:sz w:val="22"/>
+          <w:szCs w:val="22"/>
+          <w:lang w:val="es-CO"/>
+        </w:rPr>
+        <w:t>placeholder</w:t>
+      </w:r>
+      <w:proofErr w:type="spellEnd"/>
+      <w:r>
+        <w:rPr>
+          <w:rFonts w:ascii="Arial" w:hAnsi="Arial" w:cs="Arial"/>
+          <w:sz w:val="22"/>
+          <w:szCs w:val="22"/>
+          <w:lang w:val="es-CO"/>
+        </w:rPr>
+        <w:t xml:space="preserve">=Nombre permite </w:t>
+      </w:r>
+      <w:r>
+        <w:rPr>
+          <w:rFonts w:ascii="Arial" w:hAnsi="Arial" w:cs="Arial"/>
+          <w:sz w:val="22"/>
+          <w:szCs w:val="22"/>
+          <w:lang w:val="es-CO"/>
+        </w:rPr>
+        <w:t xml:space="preserve">visualizar dentro de una caja el nombre ingresado por el usuario, a su vez se indica que este valor será tomado como </w:t>
+      </w:r>
+      <w:proofErr w:type="spellStart"/>
+      <w:r>
+        <w:rPr>
+          <w:rFonts w:ascii="Arial" w:hAnsi="Arial" w:cs="Arial"/>
+          <w:sz w:val="22"/>
+          <w:szCs w:val="22"/>
+          <w:lang w:val="es-CO"/>
+        </w:rPr>
+        <w:t>type</w:t>
+      </w:r>
+      <w:proofErr w:type="spellEnd"/>
+      <w:r>
+        <w:rPr>
+          <w:rFonts w:ascii="Arial" w:hAnsi="Arial" w:cs="Arial"/>
+          <w:sz w:val="22"/>
+          <w:szCs w:val="22"/>
+          <w:lang w:val="es-CO"/>
+        </w:rPr>
+        <w:t>=”</w:t>
+      </w:r>
+      <w:proofErr w:type="spellStart"/>
+      <w:r>
+        <w:rPr>
+          <w:rFonts w:ascii="Arial" w:hAnsi="Arial" w:cs="Arial"/>
+          <w:sz w:val="22"/>
+          <w:szCs w:val="22"/>
+          <w:lang w:val="es-CO"/>
+        </w:rPr>
+        <w:t>text</w:t>
+      </w:r>
+      <w:proofErr w:type="spellEnd"/>
+      <w:r>
+        <w:rPr>
+          <w:rFonts w:ascii="Arial" w:hAnsi="Arial" w:cs="Arial"/>
+          <w:sz w:val="22"/>
+          <w:szCs w:val="22"/>
+          <w:lang w:val="es-CO"/>
+        </w:rPr>
+        <w:t xml:space="preserve">” lo cual significa, que será ingresado como tipo texto. </w:t>
+      </w:r>
+    </w:p>
+    <w:p>
+      <w:pPr>
+        <w:pStyle w:val="Prrafodelista"/>
+        <w:rPr>
+          <w:rFonts w:ascii="Arial" w:hAnsi="Arial" w:cs="Arial"/>
+          <w:sz w:val="22"/>
+          <w:szCs w:val="22"/>
+          <w:lang w:val="es-CO"/>
+        </w:rPr>
+      </w:pPr>
+    </w:p>
+    <w:p>
+      <w:pPr>
+        <w:pStyle w:val="Prrafodelista"/>
+        <w:rPr>
+          <w:rFonts w:ascii="Arial" w:hAnsi="Arial" w:cs="Arial"/>
+          <w:sz w:val="22"/>
+          <w:szCs w:val="22"/>
+          <w:lang w:val="es-CO"/>
+        </w:rPr>
+      </w:pPr>
+      <w:r>
+        <w:rPr>
+          <w:rFonts w:ascii="Arial" w:hAnsi="Arial" w:cs="Arial"/>
+          <w:sz w:val="22"/>
+          <w:szCs w:val="22"/>
+          <w:lang w:val="es-CO"/>
+        </w:rPr>
+        <w:t>La identidad del valor será asignada como “id=”</w:t>
+      </w:r>
+      <w:proofErr w:type="spellStart"/>
+      <w:r>
+        <w:rPr>
+          <w:rFonts w:ascii="Arial" w:hAnsi="Arial" w:cs="Arial"/>
+          <w:sz w:val="22"/>
+          <w:szCs w:val="22"/>
+          <w:lang w:val="es-CO"/>
+        </w:rPr>
+        <w:t>name</w:t>
+      </w:r>
+      <w:proofErr w:type="spellEnd"/>
+      <w:r>
+        <w:rPr>
+          <w:rFonts w:ascii="Arial" w:hAnsi="Arial" w:cs="Arial"/>
+          <w:sz w:val="22"/>
+          <w:szCs w:val="22"/>
+          <w:lang w:val="es-CO"/>
+        </w:rPr>
+        <w:t>” y por último le he añadido un estilo alineado hacia el centro, el cual se identifica como “</w:t>
+      </w:r>
+      <w:proofErr w:type="spellStart"/>
+      <w:r>
+        <w:rPr>
+          <w:rFonts w:ascii="Arial" w:hAnsi="Arial" w:cs="Arial"/>
+          <w:sz w:val="22"/>
+          <w:szCs w:val="22"/>
+          <w:lang w:val="es-CO"/>
+        </w:rPr>
+        <w:t>style</w:t>
+      </w:r>
+      <w:proofErr w:type="spellEnd"/>
+      <w:r>
+        <w:rPr>
+          <w:rFonts w:ascii="Arial" w:hAnsi="Arial" w:cs="Arial"/>
+          <w:sz w:val="22"/>
+          <w:szCs w:val="22"/>
+          <w:lang w:val="es-CO"/>
+        </w:rPr>
+        <w:t>=”</w:t>
+      </w:r>
+      <w:proofErr w:type="spellStart"/>
+      <w:r>
+        <w:rPr>
+          <w:rFonts w:ascii="Arial" w:hAnsi="Arial" w:cs="Arial"/>
+          <w:sz w:val="22"/>
+          <w:szCs w:val="22"/>
+          <w:lang w:val="es-CO"/>
+        </w:rPr>
+        <w:t>text-align</w:t>
+      </w:r>
+      <w:proofErr w:type="spellEnd"/>
+      <w:r>
+        <w:rPr>
+          <w:rFonts w:ascii="Arial" w:hAnsi="Arial" w:cs="Arial"/>
+          <w:sz w:val="22"/>
+          <w:szCs w:val="22"/>
+          <w:lang w:val="es-CO"/>
+        </w:rPr>
+        <w:t>: center;”</w:t>
+      </w:r>
+    </w:p>
+    <w:p>
+      <w:pPr>
+        <w:pStyle w:val="Prrafodelista"/>
+        <w:rPr>
+          <w:rFonts w:ascii="Arial" w:hAnsi="Arial" w:cs="Arial"/>
+          <w:sz w:val="22"/>
+          <w:szCs w:val="22"/>
+          <w:lang w:val="es-CO"/>
+        </w:rPr>
+      </w:pPr>
+    </w:p>
+    <w:p>
+      <w:pPr>
+        <w:pStyle w:val="Prrafodelista"/>
+        <w:numPr>
+          <w:ilvl w:val="0"/>
+          <w:numId w:val="16"/>
+        </w:numPr>
+        <w:jc w:val="both"/>
+        <w:rPr>
+          <w:rFonts w:ascii="Arial" w:hAnsi="Arial" w:cs="Arial"/>
+          <w:sz w:val="22"/>
+          <w:szCs w:val="22"/>
+          <w:lang w:val="es-CO"/>
+        </w:rPr>
+      </w:pPr>
+      <w:r>
+        <w:rPr>
+          <w:rFonts w:ascii="Arial" w:hAnsi="Arial" w:cs="Arial"/>
+          <w:sz w:val="22"/>
+          <w:szCs w:val="22"/>
+          <w:lang w:val="es-CO"/>
+        </w:rPr>
+        <w:t>Para Número de Identificación</w:t>
+      </w:r>
+    </w:p>
+    <w:p>
+      <w:pPr>
+        <w:pStyle w:val="Prrafodelista"/>
+        <w:jc w:val="both"/>
+        <w:rPr>
+          <w:rFonts w:ascii="Arial" w:hAnsi="Arial" w:cs="Arial"/>
+          <w:sz w:val="22"/>
+          <w:szCs w:val="22"/>
+          <w:lang w:val="es-CO"/>
+        </w:rPr>
+      </w:pPr>
+    </w:p>
+    <w:p>
+      <w:pPr>
+        <w:pStyle w:val="Prrafodelista"/>
+        <w:jc w:val="both"/>
+        <w:rPr>
+          <w:rFonts w:ascii="Arial" w:hAnsi="Arial" w:cs="Arial"/>
+          <w:sz w:val="22"/>
+          <w:szCs w:val="22"/>
+          <w:lang w:val="es-CO"/>
+        </w:rPr>
+      </w:pPr>
+      <w:r>
+        <w:rPr>
+          <w:rFonts w:ascii="Arial" w:hAnsi="Arial" w:cs="Arial"/>
+          <w:sz w:val="22"/>
+          <w:szCs w:val="22"/>
+          <w:lang w:val="es-CO"/>
+        </w:rPr>
+        <w:t>&lt;</w:t>
+      </w:r>
+      <w:proofErr w:type="spellStart"/>
+      <w:r>
+        <w:rPr>
+          <w:rFonts w:ascii="Arial" w:hAnsi="Arial" w:cs="Arial"/>
+          <w:sz w:val="22"/>
+          <w:szCs w:val="22"/>
+          <w:lang w:val="es-CO"/>
+        </w:rPr>
+        <w:t>label</w:t>
+      </w:r>
+      <w:proofErr w:type="spellEnd"/>
+      <w:r>
+        <w:rPr>
+          <w:rFonts w:ascii="Arial" w:hAnsi="Arial" w:cs="Arial"/>
+          <w:sz w:val="22"/>
+          <w:szCs w:val="22"/>
+          <w:lang w:val="es-CO"/>
+        </w:rPr>
+        <w:t xml:space="preserve"> </w:t>
+      </w:r>
+      <w:proofErr w:type="spellStart"/>
+      <w:r>
+        <w:rPr>
+          <w:rFonts w:ascii="Arial" w:hAnsi="Arial" w:cs="Arial"/>
+          <w:sz w:val="22"/>
+          <w:szCs w:val="22"/>
+          <w:lang w:val="es-CO"/>
+        </w:rPr>
+        <w:t>for</w:t>
+      </w:r>
+      <w:proofErr w:type="spellEnd"/>
+      <w:r>
+        <w:rPr>
+          <w:rFonts w:ascii="Arial" w:hAnsi="Arial" w:cs="Arial"/>
+          <w:sz w:val="22"/>
+          <w:szCs w:val="22"/>
+          <w:lang w:val="es-CO"/>
+        </w:rPr>
+        <w:t xml:space="preserve">="id"&gt;Numero de </w:t>
+      </w:r>
+      <w:proofErr w:type="spellStart"/>
+      <w:r>
+        <w:rPr>
+          <w:rFonts w:ascii="Arial" w:hAnsi="Arial" w:cs="Arial"/>
+          <w:sz w:val="22"/>
+          <w:szCs w:val="22"/>
+          <w:lang w:val="es-CO"/>
+        </w:rPr>
+        <w:t>Identificacion</w:t>
+      </w:r>
+      <w:proofErr w:type="spellEnd"/>
+      <w:r>
+        <w:rPr>
+          <w:rFonts w:ascii="Arial" w:hAnsi="Arial" w:cs="Arial"/>
+          <w:sz w:val="22"/>
+          <w:szCs w:val="22"/>
+          <w:lang w:val="es-CO"/>
+        </w:rPr>
+        <w:t>&lt;/</w:t>
+      </w:r>
+      <w:proofErr w:type="spellStart"/>
+      <w:r>
+        <w:rPr>
+          <w:rFonts w:ascii="Arial" w:hAnsi="Arial" w:cs="Arial"/>
+          <w:sz w:val="22"/>
+          <w:szCs w:val="22"/>
+          <w:lang w:val="es-CO"/>
+        </w:rPr>
+        <w:t>label</w:t>
+      </w:r>
+      <w:proofErr w:type="spellEnd"/>
+      <w:r>
+        <w:rPr>
+          <w:rFonts w:ascii="Arial" w:hAnsi="Arial" w:cs="Arial"/>
+          <w:sz w:val="22"/>
+          <w:szCs w:val="22"/>
+          <w:lang w:val="es-CO"/>
+        </w:rPr>
+        <w:t>&gt;</w:t>
+      </w:r>
+    </w:p>
+    <w:p>
+      <w:pPr>
+        <w:pStyle w:val="Prrafodelista"/>
+        <w:jc w:val="both"/>
+        <w:rPr>
+          <w:rFonts w:ascii="Arial" w:hAnsi="Arial" w:cs="Arial"/>
+          <w:sz w:val="22"/>
+          <w:szCs w:val="22"/>
+          <w:lang w:val="es-CO"/>
+        </w:rPr>
+      </w:pPr>
+    </w:p>
+    <w:p>
+      <w:pPr>
+        <w:pStyle w:val="Prrafodelista"/>
+        <w:rPr>
+          <w:rFonts w:ascii="Arial" w:hAnsi="Arial" w:cs="Arial"/>
+          <w:sz w:val="22"/>
+          <w:szCs w:val="22"/>
+        </w:rPr>
+      </w:pPr>
+      <w:r>
+        <w:rPr>
+          <w:rFonts w:ascii="Arial" w:hAnsi="Arial" w:cs="Arial"/>
+          <w:sz w:val="22"/>
+          <w:szCs w:val="22"/>
+        </w:rPr>
+        <w:t xml:space="preserve">El </w:t>
+      </w:r>
+      <w:proofErr w:type="spellStart"/>
+      <w:r>
+        <w:rPr>
+          <w:rFonts w:ascii="Arial" w:hAnsi="Arial" w:cs="Arial"/>
+          <w:sz w:val="22"/>
+          <w:szCs w:val="22"/>
+        </w:rPr>
+        <w:t>for</w:t>
+      </w:r>
+      <w:proofErr w:type="spellEnd"/>
+      <w:r>
+        <w:rPr>
+          <w:rFonts w:ascii="Arial" w:hAnsi="Arial" w:cs="Arial"/>
+          <w:sz w:val="22"/>
+          <w:szCs w:val="22"/>
+        </w:rPr>
+        <w:t xml:space="preserve"> “</w:t>
+      </w:r>
+      <w:r>
+        <w:rPr>
+          <w:rFonts w:ascii="Arial" w:hAnsi="Arial" w:cs="Arial"/>
+          <w:sz w:val="22"/>
+          <w:szCs w:val="22"/>
+        </w:rPr>
+        <w:t>id</w:t>
+      </w:r>
+      <w:r>
+        <w:rPr>
+          <w:rFonts w:ascii="Arial" w:hAnsi="Arial" w:cs="Arial"/>
+          <w:sz w:val="22"/>
+          <w:szCs w:val="22"/>
+        </w:rPr>
+        <w:t xml:space="preserve">” me permite identificar el dato ingresado como el </w:t>
+      </w:r>
+      <w:proofErr w:type="spellStart"/>
+      <w:r>
+        <w:rPr>
+          <w:rFonts w:ascii="Arial" w:hAnsi="Arial" w:cs="Arial"/>
+          <w:sz w:val="22"/>
+          <w:szCs w:val="22"/>
+        </w:rPr>
+        <w:t>identification</w:t>
+      </w:r>
+      <w:proofErr w:type="spellEnd"/>
+      <w:r>
+        <w:rPr>
+          <w:rFonts w:ascii="Arial" w:hAnsi="Arial" w:cs="Arial"/>
+          <w:sz w:val="22"/>
+          <w:szCs w:val="22"/>
+        </w:rPr>
+        <w:t xml:space="preserve"> abreviado a id para la identificación única del usuario</w:t>
+      </w:r>
+    </w:p>
+    <w:p>
+      <w:pPr>
+        <w:pStyle w:val="Prrafodelista"/>
+        <w:rPr>
+          <w:rFonts w:ascii="Arial" w:hAnsi="Arial" w:cs="Arial"/>
+          <w:sz w:val="22"/>
+          <w:szCs w:val="22"/>
+        </w:rPr>
+      </w:pPr>
+    </w:p>
+    <w:p>
+      <w:pPr>
+        <w:pStyle w:val="Prrafodelista"/>
+        <w:rPr>
+          <w:rFonts w:ascii="Arial" w:hAnsi="Arial" w:cs="Arial"/>
+          <w:sz w:val="22"/>
+          <w:szCs w:val="22"/>
+          <w:lang w:val="en-US"/>
+        </w:rPr>
+      </w:pPr>
+      <w:r>
+        <w:rPr>
+          <w:rFonts w:ascii="Arial" w:hAnsi="Arial" w:cs="Arial"/>
+          <w:sz w:val="22"/>
+          <w:szCs w:val="22"/>
+          <w:lang w:val="en-US"/>
+        </w:rPr>
+        <w:lastRenderedPageBreak/>
+        <w:t>&lt;input required placeholder="</w:t>
+      </w:r>
+      <w:proofErr w:type="spellStart"/>
+      <w:r>
+        <w:rPr>
+          <w:rFonts w:ascii="Arial" w:hAnsi="Arial" w:cs="Arial"/>
+          <w:sz w:val="22"/>
+          <w:szCs w:val="22"/>
+          <w:lang w:val="en-US"/>
+        </w:rPr>
+        <w:t>Identificación</w:t>
+      </w:r>
+      <w:proofErr w:type="spellEnd"/>
+      <w:r>
+        <w:rPr>
+          <w:rFonts w:ascii="Arial" w:hAnsi="Arial" w:cs="Arial"/>
+          <w:sz w:val="22"/>
+          <w:szCs w:val="22"/>
+          <w:lang w:val="en-US"/>
+        </w:rPr>
+        <w:t>" type="number" name="ID" id="id" autocomplete="id" style="text-</w:t>
+      </w:r>
+      <w:proofErr w:type="gramStart"/>
+      <w:r>
+        <w:rPr>
+          <w:rFonts w:ascii="Arial" w:hAnsi="Arial" w:cs="Arial"/>
+          <w:sz w:val="22"/>
+          <w:szCs w:val="22"/>
+          <w:lang w:val="en-US"/>
+        </w:rPr>
+        <w:t>align:</w:t>
+      </w:r>
+      <w:proofErr w:type="gramEnd"/>
+      <w:r>
+        <w:rPr>
+          <w:rFonts w:ascii="Arial" w:hAnsi="Arial" w:cs="Arial"/>
+          <w:sz w:val="22"/>
+          <w:szCs w:val="22"/>
+          <w:lang w:val="en-US"/>
+        </w:rPr>
+        <w:t xml:space="preserve"> center;"&gt;</w:t>
+      </w:r>
+    </w:p>
+    <w:p>
+      <w:pPr>
+        <w:pStyle w:val="Prrafodelista"/>
+        <w:rPr>
+          <w:rFonts w:ascii="Arial" w:hAnsi="Arial" w:cs="Arial"/>
+          <w:sz w:val="22"/>
+          <w:szCs w:val="22"/>
+          <w:lang w:val="en-US"/>
+        </w:rPr>
+      </w:pPr>
+    </w:p>
+    <w:p>
+      <w:pPr>
+        <w:pStyle w:val="Prrafodelista"/>
+        <w:rPr>
+          <w:rFonts w:ascii="Arial" w:hAnsi="Arial" w:cs="Arial"/>
+          <w:sz w:val="22"/>
+          <w:szCs w:val="22"/>
+          <w:lang w:val="en-US"/>
+        </w:rPr>
+      </w:pPr>
+    </w:p>
+    <w:p>
+      <w:pPr>
+        <w:pStyle w:val="Prrafodelista"/>
+        <w:rPr>
+          <w:rFonts w:ascii="Arial" w:hAnsi="Arial" w:cs="Arial"/>
+          <w:sz w:val="22"/>
+          <w:szCs w:val="22"/>
+          <w:lang w:val="es-CO"/>
+        </w:rPr>
+      </w:pPr>
+      <w:r>
+        <w:rPr>
+          <w:rFonts w:ascii="Arial" w:hAnsi="Arial" w:cs="Arial"/>
+          <w:sz w:val="22"/>
+          <w:szCs w:val="22"/>
+          <w:lang w:val="es-CO"/>
+        </w:rPr>
+        <w:t xml:space="preserve">El </w:t>
+      </w:r>
+      <w:proofErr w:type="spellStart"/>
+      <w:r>
+        <w:rPr>
+          <w:rFonts w:ascii="Arial" w:hAnsi="Arial" w:cs="Arial"/>
+          <w:sz w:val="22"/>
+          <w:szCs w:val="22"/>
+          <w:lang w:val="es-CO"/>
+        </w:rPr>
+        <w:t>requerired</w:t>
+      </w:r>
+      <w:proofErr w:type="spellEnd"/>
+      <w:r>
+        <w:rPr>
+          <w:rFonts w:ascii="Arial" w:hAnsi="Arial" w:cs="Arial"/>
+          <w:sz w:val="22"/>
+          <w:szCs w:val="22"/>
+          <w:lang w:val="es-CO"/>
+        </w:rPr>
+        <w:t xml:space="preserve"> </w:t>
+      </w:r>
+      <w:proofErr w:type="spellStart"/>
+      <w:r>
+        <w:rPr>
+          <w:rFonts w:ascii="Arial" w:hAnsi="Arial" w:cs="Arial"/>
+          <w:sz w:val="22"/>
+          <w:szCs w:val="22"/>
+          <w:lang w:val="es-CO"/>
+        </w:rPr>
+        <w:t>placeholder</w:t>
+      </w:r>
+      <w:proofErr w:type="spellEnd"/>
+      <w:r>
+        <w:rPr>
+          <w:rFonts w:ascii="Arial" w:hAnsi="Arial" w:cs="Arial"/>
+          <w:sz w:val="22"/>
+          <w:szCs w:val="22"/>
+          <w:lang w:val="es-CO"/>
+        </w:rPr>
+        <w:t>=</w:t>
+      </w:r>
+      <w:r>
+        <w:rPr>
+          <w:rFonts w:ascii="Arial" w:hAnsi="Arial" w:cs="Arial"/>
+          <w:sz w:val="22"/>
+          <w:szCs w:val="22"/>
+          <w:lang w:val="es-CO"/>
+        </w:rPr>
+        <w:t>Identificación</w:t>
+      </w:r>
+      <w:r>
+        <w:rPr>
+          <w:rFonts w:ascii="Arial" w:hAnsi="Arial" w:cs="Arial"/>
+          <w:sz w:val="22"/>
+          <w:szCs w:val="22"/>
+          <w:lang w:val="es-CO"/>
+        </w:rPr>
+        <w:t xml:space="preserve"> permite </w:t>
+      </w:r>
+      <w:r>
+        <w:rPr>
+          <w:rFonts w:ascii="Arial" w:hAnsi="Arial" w:cs="Arial"/>
+          <w:sz w:val="22"/>
+          <w:szCs w:val="22"/>
+          <w:lang w:val="es-CO"/>
+        </w:rPr>
+        <w:t xml:space="preserve">visualizar dentro de una caja el </w:t>
+      </w:r>
+      <w:r>
+        <w:rPr>
+          <w:rFonts w:ascii="Arial" w:hAnsi="Arial" w:cs="Arial"/>
+          <w:sz w:val="22"/>
+          <w:szCs w:val="22"/>
+          <w:lang w:val="es-CO"/>
+        </w:rPr>
+        <w:t>valor numérico de la identificación ingresada</w:t>
+      </w:r>
+      <w:r>
+        <w:rPr>
+          <w:rFonts w:ascii="Arial" w:hAnsi="Arial" w:cs="Arial"/>
+          <w:sz w:val="22"/>
+          <w:szCs w:val="22"/>
+          <w:lang w:val="es-CO"/>
+        </w:rPr>
+        <w:t xml:space="preserve"> por el usuario, a su vez se indica que este valor será tomado como </w:t>
+      </w:r>
+      <w:proofErr w:type="spellStart"/>
+      <w:r>
+        <w:rPr>
+          <w:rFonts w:ascii="Arial" w:hAnsi="Arial" w:cs="Arial"/>
+          <w:sz w:val="22"/>
+          <w:szCs w:val="22"/>
+          <w:lang w:val="es-CO"/>
+        </w:rPr>
+        <w:t>type</w:t>
+      </w:r>
+      <w:proofErr w:type="spellEnd"/>
+      <w:r>
+        <w:rPr>
+          <w:rFonts w:ascii="Arial" w:hAnsi="Arial" w:cs="Arial"/>
+          <w:sz w:val="22"/>
+          <w:szCs w:val="22"/>
+          <w:lang w:val="es-CO"/>
+        </w:rPr>
+        <w:t>=”</w:t>
+      </w:r>
+      <w:proofErr w:type="spellStart"/>
+      <w:r>
+        <w:rPr>
+          <w:rFonts w:ascii="Arial" w:hAnsi="Arial" w:cs="Arial"/>
+          <w:sz w:val="22"/>
+          <w:szCs w:val="22"/>
+          <w:lang w:val="es-CO"/>
+        </w:rPr>
+        <w:t>number</w:t>
+      </w:r>
+      <w:proofErr w:type="spellEnd"/>
+      <w:r>
+        <w:rPr>
+          <w:rFonts w:ascii="Arial" w:hAnsi="Arial" w:cs="Arial"/>
+          <w:sz w:val="22"/>
+          <w:szCs w:val="22"/>
+          <w:lang w:val="es-CO"/>
+        </w:rPr>
+        <w:t xml:space="preserve">” lo cual significa, que será ingresado como tipo </w:t>
+      </w:r>
+      <w:r>
+        <w:rPr>
+          <w:rFonts w:ascii="Arial" w:hAnsi="Arial" w:cs="Arial"/>
+          <w:sz w:val="22"/>
+          <w:szCs w:val="22"/>
+          <w:lang w:val="es-CO"/>
+        </w:rPr>
+        <w:t>numero</w:t>
+      </w:r>
+    </w:p>
+    <w:p>
+      <w:pPr>
+        <w:rPr>
+          <w:rFonts w:ascii="Arial" w:hAnsi="Arial" w:cs="Arial"/>
+          <w:sz w:val="22"/>
+          <w:szCs w:val="22"/>
+          <w:lang w:val="es-CO"/>
+        </w:rPr>
+      </w:pPr>
+    </w:p>
+    <w:p>
+      <w:pPr>
+        <w:rPr>
+          <w:rFonts w:ascii="Arial" w:hAnsi="Arial" w:cs="Arial"/>
+          <w:sz w:val="22"/>
+          <w:szCs w:val="22"/>
+          <w:lang w:val="es-CO"/>
+        </w:rPr>
+      </w:pPr>
+      <w:r>
+        <w:rPr>
+          <w:rFonts w:ascii="Arial" w:hAnsi="Arial" w:cs="Arial"/>
+          <w:sz w:val="22"/>
+          <w:szCs w:val="22"/>
+          <w:lang w:val="es-CO"/>
+        </w:rPr>
+        <w:t>A su vez añadí un botón que permita</w:t>
+      </w:r>
+      <w:r>
+        <w:rPr>
+          <w:rFonts w:ascii="Arial" w:hAnsi="Arial" w:cs="Arial"/>
+          <w:sz w:val="22"/>
+          <w:szCs w:val="22"/>
+          <w:lang w:val="es-CO"/>
+        </w:rPr>
+        <w:t xml:space="preserve"> “Obtener Certificado” una vez se </w:t>
+      </w:r>
+      <w:proofErr w:type="spellStart"/>
+      <w:r>
+        <w:rPr>
+          <w:rFonts w:ascii="Arial" w:hAnsi="Arial" w:cs="Arial"/>
+          <w:sz w:val="22"/>
+          <w:szCs w:val="22"/>
+          <w:lang w:val="es-CO"/>
+        </w:rPr>
+        <w:t>de</w:t>
+      </w:r>
+      <w:proofErr w:type="spellEnd"/>
+      <w:r>
+        <w:rPr>
+          <w:rFonts w:ascii="Arial" w:hAnsi="Arial" w:cs="Arial"/>
+          <w:sz w:val="22"/>
+          <w:szCs w:val="22"/>
+          <w:lang w:val="es-CO"/>
+        </w:rPr>
+        <w:t xml:space="preserve"> un clic sobre el</w:t>
+      </w:r>
+    </w:p>
+    <w:p>
+      <w:pPr>
+        <w:rPr>
+          <w:rFonts w:ascii="Arial" w:hAnsi="Arial" w:cs="Arial"/>
+          <w:sz w:val="22"/>
+          <w:szCs w:val="22"/>
+          <w:lang w:val="es-CO"/>
+        </w:rPr>
+      </w:pPr>
+    </w:p>
+    <w:p>
+      <w:pPr>
+        <w:jc w:val="both"/>
+        <w:rPr>
+          <w:rFonts w:ascii="Arial" w:hAnsi="Arial" w:cs="Arial"/>
+          <w:sz w:val="22"/>
+          <w:szCs w:val="22"/>
+          <w:lang w:val="es-CO"/>
+        </w:rPr>
+      </w:pPr>
+      <w:r>
+        <w:rPr>
+          <w:rFonts w:ascii="Arial" w:hAnsi="Arial" w:cs="Arial"/>
+          <w:noProof/>
+          <w:sz w:val="22"/>
+          <w:szCs w:val="22"/>
+          <w:lang w:val="es-CO"/>
+        </w:rPr>
+        <w:drawing>
+          <wp:inline distT="0" distB="0" distL="0" distR="0" wp14:anchorId="26256F75" wp14:editId="030DA108">
+            <wp:extent cx="5252085" cy="229235"/>
+            <wp:effectExtent l="0" t="0" r="5715" b="0"/>
+            <wp:docPr id="283226508" name="Imagen 3"/>
+            <wp:cNvGraphicFramePr>
+              <a:graphicFrameLocks xmlns:a="http://schemas.openxmlformats.org/drawingml/2006/main" noChangeAspect="1"/>
+            </wp:cNvGraphicFramePr>
+            <a:graphic xmlns:a="http://schemas.openxmlformats.org/drawingml/2006/main">
+              <a:graphicData uri="http://schemas.openxmlformats.org/drawingml/2006/picture">
+                <pic:pic xmlns:pic="http://schemas.openxmlformats.org/drawingml/2006/picture">
+                  <pic:nvPicPr>
+                    <pic:cNvPr id="283226508" name="Imagen 283226508"/>
+                    <pic:cNvPicPr/>
+                  </pic:nvPicPr>
+                  <pic:blipFill>
+                    <a:blip r:embed="rId14">
+                      <a:extLst>
+                        <a:ext uri="{28A0092B-C50C-407E-A947-70E740481C1C}">
+                          <a14:useLocalDpi xmlns:a14="http://schemas.microsoft.com/office/drawing/2010/main" val="0"/>
+                        </a:ext>
+                      </a:extLst>
+                    </a:blip>
+                    <a:stretch>
+                      <a:fillRect/>
+                    </a:stretch>
+                  </pic:blipFill>
+                  <pic:spPr>
+                    <a:xfrm>
+                      <a:off x="0" y="0"/>
+                      <a:ext cx="5252085" cy="229235"/>
+                    </a:xfrm>
+                    <a:prstGeom prst="rect">
+                      <a:avLst/>
+                    </a:prstGeom>
+                  </pic:spPr>
+                </pic:pic>
+              </a:graphicData>
+            </a:graphic>
+          </wp:inline>
+        </w:drawing>
+      </w:r>
+    </w:p>
+    <w:p>
+      <w:pPr>
+        <w:jc w:val="both"/>
+        <w:rPr>
+          <w:rFonts w:ascii="Arial" w:hAnsi="Arial" w:cs="Arial"/>
+          <w:sz w:val="22"/>
+          <w:szCs w:val="22"/>
+          <w:lang w:val="es-CO"/>
+        </w:rPr>
+      </w:pPr>
+    </w:p>
+    <w:p>
+      <w:pPr>
+        <w:jc w:val="both"/>
+        <w:rPr>
+          <w:rFonts w:ascii="Arial" w:hAnsi="Arial" w:cs="Arial"/>
+          <w:sz w:val="22"/>
+          <w:szCs w:val="22"/>
+          <w:lang w:val="es-CO"/>
+        </w:rPr>
+      </w:pPr>
+      <w:r>
+        <w:rPr>
+          <w:rFonts w:ascii="Arial" w:hAnsi="Arial" w:cs="Arial"/>
+          <w:sz w:val="22"/>
+          <w:szCs w:val="22"/>
+          <w:lang w:val="es-CO"/>
+        </w:rPr>
+        <w:t>Por último asigne un footer, que es el pie de la página web, el cual indica que todos los derechos de la página web están reservados exclusivamente hacia ISU (Interacción Social Universitaria)</w:t>
+      </w:r>
+    </w:p>
+    <w:p>
+      <w:pPr>
+        <w:jc w:val="both"/>
+        <w:rPr>
+          <w:rFonts w:ascii="Arial" w:hAnsi="Arial" w:cs="Arial"/>
+          <w:sz w:val="22"/>
+          <w:szCs w:val="22"/>
+          <w:lang w:val="es-CO"/>
+        </w:rPr>
+      </w:pPr>
+    </w:p>
+    <w:p>
+      <w:pPr>
+        <w:jc w:val="center"/>
+        <w:rPr>
+          <w:rFonts w:ascii="Arial" w:hAnsi="Arial" w:cs="Arial"/>
+          <w:sz w:val="22"/>
+          <w:szCs w:val="22"/>
+          <w:lang w:val="es-CO"/>
+        </w:rPr>
+      </w:pPr>
+      <w:r>
+        <w:rPr>
+          <w:rFonts w:ascii="Arial" w:hAnsi="Arial" w:cs="Arial"/>
+          <w:noProof/>
+          <w:sz w:val="22"/>
+          <w:szCs w:val="22"/>
+          <w:lang w:val="es-CO"/>
+        </w:rPr>
+        <w:drawing>
+          <wp:inline distT="0" distB="0" distL="0" distR="0" wp14:anchorId="2DAD358A" wp14:editId="504E6370">
+            <wp:extent cx="4811819" cy="518357"/>
+            <wp:effectExtent l="0" t="0" r="1905" b="2540"/>
+            <wp:docPr id="1175317563" name="Imagen 4"/>
+            <wp:cNvGraphicFramePr>
+              <a:graphicFrameLocks xmlns:a="http://schemas.openxmlformats.org/drawingml/2006/main" noChangeAspect="1"/>
+            </wp:cNvGraphicFramePr>
+            <a:graphic xmlns:a="http://schemas.openxmlformats.org/drawingml/2006/main">
+              <a:graphicData uri="http://schemas.openxmlformats.org/drawingml/2006/picture">
+                <pic:pic xmlns:pic="http://schemas.openxmlformats.org/drawingml/2006/picture">
+                  <pic:nvPicPr>
+                    <pic:cNvPr id="1175317563" name="Imagen 1175317563"/>
+                    <pic:cNvPicPr/>
+                  </pic:nvPicPr>
+                  <pic:blipFill>
+                    <a:blip r:embed="rId15" cstate="print">
+                      <a:extLst>
+                        <a:ext uri="{28A0092B-C50C-407E-A947-70E740481C1C}">
+                          <a14:useLocalDpi xmlns:a14="http://schemas.microsoft.com/office/drawing/2010/main" val="0"/>
+                        </a:ext>
+                      </a:extLst>
+                    </a:blip>
+                    <a:stretch>
+                      <a:fillRect/>
+                    </a:stretch>
+                  </pic:blipFill>
+                  <pic:spPr>
+                    <a:xfrm>
+                      <a:off x="0" y="0"/>
+                      <a:ext cx="4841572" cy="521562"/>
+                    </a:xfrm>
+                    <a:prstGeom prst="rect">
+                      <a:avLst/>
+                    </a:prstGeom>
+                  </pic:spPr>
+                </pic:pic>
+              </a:graphicData>
+            </a:graphic>
+          </wp:inline>
+        </w:drawing>
+      </w:r>
+    </w:p>
+    <w:p>
+      <w:pPr>
+        <w:jc w:val="both"/>
+        <w:rPr>
+          <w:rFonts w:ascii="Arial" w:hAnsi="Arial" w:cs="Arial"/>
+          <w:sz w:val="22"/>
+          <w:szCs w:val="22"/>
+          <w:lang w:val="es-CO"/>
+        </w:rPr>
+      </w:pPr>
+    </w:p>
+    <w:p>
+      <w:pPr>
+        <w:jc w:val="both"/>
+        <w:rPr>
+          <w:rFonts w:ascii="Arial" w:hAnsi="Arial" w:cs="Arial"/>
+          <w:sz w:val="22"/>
+          <w:szCs w:val="22"/>
+          <w:lang w:val="es-CO"/>
+        </w:rPr>
+      </w:pPr>
+      <w:r>
+        <w:rPr>
+          <w:rFonts w:ascii="Arial" w:hAnsi="Arial" w:cs="Arial"/>
+          <w:sz w:val="22"/>
+          <w:szCs w:val="22"/>
+          <w:lang w:val="es-CO"/>
+        </w:rPr>
+        <w:t>El resultado final de la estructura HTML quedo de la siguiente manera desde la vista previa en el entorno de desarrollo VSC (Visual Studio Code)</w:t>
+      </w:r>
+    </w:p>
+    <w:p>
+      <w:pPr>
+        <w:jc w:val="both"/>
+        <w:rPr>
+          <w:rFonts w:ascii="Arial" w:hAnsi="Arial" w:cs="Arial"/>
+          <w:sz w:val="22"/>
+          <w:szCs w:val="22"/>
+          <w:lang w:val="es-CO"/>
+        </w:rPr>
+      </w:pPr>
+    </w:p>
+    <w:p>
+      <w:pPr>
+        <w:jc w:val="center"/>
+        <w:rPr>
+          <w:rFonts w:ascii="Arial" w:hAnsi="Arial" w:cs="Arial"/>
+          <w:sz w:val="22"/>
+          <w:szCs w:val="22"/>
+          <w:lang w:val="es-CO"/>
+        </w:rPr>
+      </w:pPr>
+      <w:r>
+        <w:rPr>
+          <w:rFonts w:ascii="Arial" w:hAnsi="Arial" w:cs="Arial"/>
+          <w:noProof/>
+          <w:sz w:val="22"/>
+          <w:szCs w:val="22"/>
+          <w:lang w:val="es-CO"/>
+        </w:rPr>
+        <w:drawing>
+          <wp:inline distT="0" distB="0" distL="0" distR="0" wp14:anchorId="68B7D0F5" wp14:editId="3E61FDB2">
+            <wp:extent cx="3953574" cy="2408186"/>
+            <wp:effectExtent l="0" t="0" r="0" b="0"/>
+            <wp:docPr id="906526999" name="Imagen 5"/>
+            <wp:cNvGraphicFramePr>
+              <a:graphicFrameLocks xmlns:a="http://schemas.openxmlformats.org/drawingml/2006/main" noChangeAspect="1"/>
+            </wp:cNvGraphicFramePr>
+            <a:graphic xmlns:a="http://schemas.openxmlformats.org/drawingml/2006/main">
+              <a:graphicData uri="http://schemas.openxmlformats.org/drawingml/2006/picture">
+                <pic:pic xmlns:pic="http://schemas.openxmlformats.org/drawingml/2006/picture">
+                  <pic:nvPicPr>
+                    <pic:cNvPr id="906526999" name="Imagen 906526999"/>
+                    <pic:cNvPicPr/>
+                  </pic:nvPicPr>
+                  <pic:blipFill>
+                    <a:blip r:embed="rId16" cstate="print">
+                      <a:extLst>
+                        <a:ext uri="{28A0092B-C50C-407E-A947-70E740481C1C}">
+                          <a14:useLocalDpi xmlns:a14="http://schemas.microsoft.com/office/drawing/2010/main" val="0"/>
+                        </a:ext>
+                      </a:extLst>
+                    </a:blip>
+                    <a:stretch>
+                      <a:fillRect/>
+                    </a:stretch>
+                  </pic:blipFill>
+                  <pic:spPr>
+                    <a:xfrm>
+                      <a:off x="0" y="0"/>
+                      <a:ext cx="3962892" cy="2413862"/>
+                    </a:xfrm>
+                    <a:prstGeom prst="rect">
+                      <a:avLst/>
+                    </a:prstGeom>
+                  </pic:spPr>
+                </pic:pic>
+              </a:graphicData>
+            </a:graphic>
+          </wp:inline>
+        </w:drawing>
+      </w:r>
+    </w:p>
+    <w:p>
+      <w:pPr>
+        <w:rPr>
+          <w:rFonts w:ascii="Arial" w:hAnsi="Arial" w:cs="Arial"/>
+          <w:sz w:val="22"/>
+          <w:szCs w:val="22"/>
+          <w:lang w:val="es-CO"/>
+        </w:rPr>
+      </w:pPr>
+      <w:r>
+        <w:rPr>
+          <w:rFonts w:ascii="Arial" w:hAnsi="Arial" w:cs="Arial"/>
+          <w:sz w:val="22"/>
+          <w:szCs w:val="22"/>
+          <w:lang w:val="es-CO"/>
+        </w:rPr>
+        <w:t>Para la vista final hacia el usuario en el navegador quedo de la siguiente manera:</w:t>
+      </w:r>
+    </w:p>
+    <w:p>
+      <w:pPr>
+        <w:rPr>
+          <w:rFonts w:ascii="Arial" w:hAnsi="Arial" w:cs="Arial"/>
+          <w:sz w:val="22"/>
+          <w:szCs w:val="22"/>
+          <w:lang w:val="es-CO"/>
+        </w:rPr>
+      </w:pPr>
+    </w:p>
+    <w:p>
+      <w:pPr>
+        <w:jc w:val="center"/>
+        <w:rPr>
+          <w:rFonts w:ascii="Arial" w:hAnsi="Arial" w:cs="Arial"/>
+          <w:sz w:val="22"/>
+          <w:szCs w:val="22"/>
+          <w:lang w:val="es-CO"/>
+        </w:rPr>
+      </w:pPr>
+      <w:r>
+        <w:rPr>
+          <w:rFonts w:ascii="Arial" w:hAnsi="Arial" w:cs="Arial"/>
+          <w:noProof/>
+          <w:sz w:val="22"/>
+          <w:szCs w:val="22"/>
+          <w:lang w:val="es-CO"/>
+        </w:rPr>
+        <w:lastRenderedPageBreak/>
+        <w:drawing>
+          <wp:inline distT="0" distB="0" distL="0" distR="0" wp14:anchorId="4535399E" wp14:editId="30656F0C">
+            <wp:extent cx="4432409" cy="4143023"/>
+            <wp:effectExtent l="0" t="0" r="0" b="0"/>
+            <wp:docPr id="162769730" name="Imagen 6" descr="Interfaz de usuario gráfica, Texto, Aplicación, Correo electrónico&#10;&#10;Descripción generada automáticamente"/>
+            <wp:cNvGraphicFramePr>
+              <a:graphicFrameLocks xmlns:a="http://schemas.openxmlformats.org/drawingml/2006/main" noChangeAspect="1"/>
+            </wp:cNvGraphicFramePr>
+            <a:graphic xmlns:a="http://schemas.openxmlformats.org/drawingml/2006/main">
+              <a:graphicData uri="http://schemas.openxmlformats.org/drawingml/2006/picture">
+                <pic:pic xmlns:pic="http://schemas.openxmlformats.org/drawingml/2006/picture">
+                  <pic:nvPicPr>
+                    <pic:cNvPr id="162769730" name="Imagen 6" descr="Interfaz de usuario gráfica, Texto, Aplicación, Correo electrónico&#10;&#10;Descripción generada automáticamente"/>
+                    <pic:cNvPicPr/>
+                  </pic:nvPicPr>
+                  <pic:blipFill>
+                    <a:blip r:embed="rId17" cstate="print">
+                      <a:extLst>
+                        <a:ext uri="{28A0092B-C50C-407E-A947-70E740481C1C}">
+                          <a14:useLocalDpi xmlns:a14="http://schemas.microsoft.com/office/drawing/2010/main" val="0"/>
+                        </a:ext>
+                      </a:extLst>
+                    </a:blip>
+                    <a:stretch>
+                      <a:fillRect/>
+                    </a:stretch>
+                  </pic:blipFill>
+                  <pic:spPr>
+                    <a:xfrm>
+                      <a:off x="0" y="0"/>
+                      <a:ext cx="4468958" cy="4177185"/>
+                    </a:xfrm>
+                    <a:prstGeom prst="rect">
+                      <a:avLst/>
+                    </a:prstGeom>
+                  </pic:spPr>
+                </pic:pic>
+              </a:graphicData>
+            </a:graphic>
+          </wp:inline>
+        </w:drawing>
+      </w:r>
+    </w:p>
+    <w:p>
+      <w:pPr>
+        <w:jc w:val="both"/>
+        <w:rPr>
+          <w:rFonts w:ascii="Arial" w:hAnsi="Arial" w:cs="Arial"/>
+          <w:sz w:val="22"/>
+          <w:szCs w:val="22"/>
+        </w:rPr>
+      </w:pPr>
+      <w:r>
+        <w:rPr>
+          <w:rFonts w:ascii="Arial" w:hAnsi="Arial" w:cs="Arial"/>
+          <w:sz w:val="22"/>
+          <w:szCs w:val="22"/>
+        </w:rPr>
+        <w:t>Dia 2024-04-1</w:t>
+      </w:r>
+      <w:r>
+        <w:rPr>
+          <w:rFonts w:ascii="Arial" w:hAnsi="Arial" w:cs="Arial"/>
+          <w:sz w:val="22"/>
+          <w:szCs w:val="22"/>
+        </w:rPr>
+        <w:t>6</w:t>
+      </w:r>
+    </w:p>
+    <w:p>
+      <w:pPr>
+        <w:jc w:val="both"/>
+        <w:rPr>
+          <w:rFonts w:ascii="Arial" w:hAnsi="Arial" w:cs="Arial"/>
+          <w:sz w:val="22"/>
+          <w:szCs w:val="22"/>
+        </w:rPr>
+      </w:pPr>
+      <w:r>
+        <w:rPr>
+          <w:rFonts w:ascii="Arial" w:hAnsi="Arial" w:cs="Arial"/>
+          <w:sz w:val="22"/>
+          <w:szCs w:val="22"/>
+        </w:rPr>
+        <w:t xml:space="preserve">Asignación: </w:t>
+      </w:r>
+      <w:r>
+        <w:rPr>
+          <w:rFonts w:ascii="Arial" w:hAnsi="Arial" w:cs="Arial"/>
+          <w:sz w:val="22"/>
+          <w:szCs w:val="22"/>
+        </w:rPr>
+        <w:t xml:space="preserve">Subir a </w:t>
+      </w:r>
+      <w:proofErr w:type="spellStart"/>
+      <w:r>
+        <w:rPr>
+          <w:rFonts w:ascii="Arial" w:hAnsi="Arial" w:cs="Arial"/>
+          <w:sz w:val="22"/>
+          <w:szCs w:val="22"/>
+        </w:rPr>
+        <w:t>Github</w:t>
+      </w:r>
+      <w:proofErr w:type="spellEnd"/>
+      <w:r>
+        <w:rPr>
+          <w:rFonts w:ascii="Arial" w:hAnsi="Arial" w:cs="Arial"/>
+          <w:sz w:val="22"/>
+          <w:szCs w:val="22"/>
+        </w:rPr>
+        <w:t xml:space="preserve"> </w:t>
+      </w:r>
+      <w:r>
+        <w:rPr>
+          <w:rFonts w:ascii="Arial" w:hAnsi="Arial" w:cs="Arial"/>
+          <w:sz w:val="22"/>
+          <w:szCs w:val="22"/>
+        </w:rPr>
+        <w:t xml:space="preserve">el </w:t>
+      </w:r>
+      <w:r>
+        <w:rPr>
+          <w:rFonts w:ascii="Arial" w:hAnsi="Arial" w:cs="Arial"/>
+          <w:sz w:val="22"/>
+          <w:szCs w:val="22"/>
+        </w:rPr>
+        <w:t xml:space="preserve">“index.html” para la página web informativa del proyecto </w:t>
+      </w:r>
+      <w:r>
+        <w:rPr>
+          <w:rFonts w:ascii="Arial" w:hAnsi="Arial" w:cs="Arial"/>
+          <w:sz w:val="22"/>
+          <w:szCs w:val="22"/>
+        </w:rPr>
+        <w:t>Robótica Educativa Una Experiencia De Gestión Del Conocimiento En Matemáticas</w:t>
+      </w:r>
+    </w:p>
+    <w:p>
+      <w:pPr>
+        <w:jc w:val="both"/>
+        <w:rPr>
+          <w:rFonts w:ascii="Arial" w:hAnsi="Arial" w:cs="Arial"/>
+          <w:sz w:val="22"/>
+          <w:szCs w:val="22"/>
+        </w:rPr>
+      </w:pPr>
+      <w:r>
+        <w:rPr>
+          <w:rFonts w:ascii="Arial" w:hAnsi="Arial" w:cs="Arial"/>
+          <w:sz w:val="22"/>
+          <w:szCs w:val="22"/>
+        </w:rPr>
+        <w:t xml:space="preserve">Horas realizadas: </w:t>
+      </w:r>
+      <w:r>
+        <w:rPr>
+          <w:rFonts w:ascii="Arial" w:hAnsi="Arial" w:cs="Arial"/>
+          <w:sz w:val="22"/>
+          <w:szCs w:val="22"/>
+        </w:rPr>
+        <w:t>5</w:t>
+      </w:r>
+    </w:p>
+    <w:p>
+      <w:pPr>
+        <w:jc w:val="both"/>
+        <w:rPr>
+          <w:rFonts w:ascii="Arial" w:hAnsi="Arial" w:cs="Arial"/>
+          <w:sz w:val="22"/>
+          <w:szCs w:val="22"/>
+        </w:rPr>
+      </w:pPr>
+    </w:p>
+    <w:p>
+      <w:pPr>
+        <w:rPr>
+          <w:rFonts w:ascii="Arial" w:hAnsi="Arial" w:cs="Arial"/>
+          <w:sz w:val="22"/>
+          <w:szCs w:val="22"/>
+        </w:rPr>
+      </w:pPr>
+      <w:r>
+        <w:rPr>
+          <w:rFonts w:ascii="Arial" w:hAnsi="Arial" w:cs="Arial"/>
+          <w:sz w:val="22"/>
+          <w:szCs w:val="22"/>
+        </w:rPr>
+        <w:t xml:space="preserve">Realice el envió mediante comandos </w:t>
+      </w:r>
+      <w:proofErr w:type="spellStart"/>
+      <w:r>
+        <w:rPr>
+          <w:rFonts w:ascii="Arial" w:hAnsi="Arial" w:cs="Arial"/>
+          <w:sz w:val="22"/>
+          <w:szCs w:val="22"/>
+        </w:rPr>
+        <w:t>git</w:t>
+      </w:r>
+      <w:proofErr w:type="spellEnd"/>
+      <w:r>
+        <w:rPr>
+          <w:rFonts w:ascii="Arial" w:hAnsi="Arial" w:cs="Arial"/>
+          <w:sz w:val="22"/>
+          <w:szCs w:val="22"/>
+        </w:rPr>
+        <w:t>, los cuales fueron:</w:t>
+      </w:r>
+    </w:p>
+    <w:p>
+      <w:pPr>
+        <w:rPr>
+          <w:rFonts w:ascii="Arial" w:hAnsi="Arial" w:cs="Arial"/>
+          <w:sz w:val="22"/>
+          <w:szCs w:val="22"/>
+        </w:rPr>
+      </w:pPr>
+    </w:p>
+    <w:p>
+      <w:pPr>
+        <w:pStyle w:val="Prrafodelista"/>
+        <w:numPr>
+          <w:ilvl w:val="0"/>
+          <w:numId w:val="16"/>
+        </w:numPr>
+        <w:rPr>
+          <w:rFonts w:ascii="Arial" w:hAnsi="Arial" w:cs="Arial"/>
+          <w:sz w:val="22"/>
+          <w:szCs w:val="22"/>
+          <w:lang w:val="es-CO"/>
+        </w:rPr>
+      </w:pPr>
+      <w:r>
+        <w:rPr>
+          <w:rFonts w:ascii="Arial" w:hAnsi="Arial" w:cs="Arial"/>
+          <w:sz w:val="22"/>
+          <w:szCs w:val="22"/>
+          <w:lang w:val="es-CO"/>
+        </w:rPr>
+        <w:t>Git status</w:t>
+      </w:r>
+    </w:p>
+    <w:p>
+      <w:pPr>
+        <w:pStyle w:val="Prrafodelista"/>
+        <w:numPr>
+          <w:ilvl w:val="0"/>
+          <w:numId w:val="16"/>
+        </w:numPr>
+        <w:rPr>
+          <w:rFonts w:ascii="Arial" w:hAnsi="Arial" w:cs="Arial"/>
+          <w:sz w:val="22"/>
+          <w:szCs w:val="22"/>
+          <w:lang w:val="es-CO"/>
+        </w:rPr>
+      </w:pPr>
+      <w:r>
+        <w:rPr>
+          <w:rFonts w:ascii="Arial" w:hAnsi="Arial" w:cs="Arial"/>
+          <w:sz w:val="22"/>
+          <w:szCs w:val="22"/>
+          <w:lang w:val="es-CO"/>
+        </w:rPr>
+        <w:t xml:space="preserve">Git </w:t>
+      </w:r>
+      <w:proofErr w:type="spellStart"/>
+      <w:r>
+        <w:rPr>
+          <w:rFonts w:ascii="Arial" w:hAnsi="Arial" w:cs="Arial"/>
+          <w:sz w:val="22"/>
+          <w:szCs w:val="22"/>
+          <w:lang w:val="es-CO"/>
+        </w:rPr>
+        <w:t>add</w:t>
+      </w:r>
+      <w:proofErr w:type="spellEnd"/>
+      <w:r>
+        <w:rPr>
+          <w:rFonts w:ascii="Arial" w:hAnsi="Arial" w:cs="Arial"/>
+          <w:sz w:val="22"/>
+          <w:szCs w:val="22"/>
+          <w:lang w:val="es-CO"/>
+        </w:rPr>
+        <w:t xml:space="preserve"> .</w:t>
+      </w:r>
+    </w:p>
+    <w:p>
+      <w:pPr>
+        <w:pStyle w:val="Prrafodelista"/>
+        <w:numPr>
+          <w:ilvl w:val="0"/>
+          <w:numId w:val="16"/>
+        </w:numPr>
+        <w:rPr>
+          <w:rFonts w:ascii="Arial" w:hAnsi="Arial" w:cs="Arial"/>
+          <w:sz w:val="22"/>
+          <w:szCs w:val="22"/>
+          <w:lang w:val="es-CO"/>
+        </w:rPr>
+      </w:pPr>
+      <w:r>
+        <w:rPr>
+          <w:rFonts w:ascii="Arial" w:hAnsi="Arial" w:cs="Arial"/>
+          <w:sz w:val="22"/>
+          <w:szCs w:val="22"/>
+          <w:lang w:val="es-CO"/>
+        </w:rPr>
+        <w:t>Git status</w:t>
+      </w:r>
+    </w:p>
+    <w:p>
+      <w:pPr>
+        <w:pStyle w:val="Prrafodelista"/>
+        <w:numPr>
+          <w:ilvl w:val="0"/>
+          <w:numId w:val="16"/>
+        </w:numPr>
+        <w:rPr>
+          <w:rFonts w:ascii="Arial" w:hAnsi="Arial" w:cs="Arial"/>
+          <w:sz w:val="22"/>
+          <w:szCs w:val="22"/>
+          <w:lang w:val="en-US"/>
+        </w:rPr>
+      </w:pPr>
+      <w:r>
+        <w:rPr>
+          <w:rFonts w:ascii="Arial" w:hAnsi="Arial" w:cs="Arial"/>
+          <w:sz w:val="22"/>
+          <w:szCs w:val="22"/>
+          <w:lang w:val="en-US"/>
+        </w:rPr>
+        <w:t>Git commit -m “</w:t>
+      </w:r>
+      <w:proofErr w:type="spellStart"/>
+      <w:r>
+        <w:rPr>
+          <w:rFonts w:ascii="Arial" w:hAnsi="Arial" w:cs="Arial"/>
+          <w:sz w:val="22"/>
+          <w:szCs w:val="22"/>
+          <w:lang w:val="en-US"/>
+        </w:rPr>
+        <w:t>Subo</w:t>
+      </w:r>
+      <w:proofErr w:type="spellEnd"/>
+      <w:r>
+        <w:rPr>
+          <w:rFonts w:ascii="Arial" w:hAnsi="Arial" w:cs="Arial"/>
+          <w:sz w:val="22"/>
+          <w:szCs w:val="22"/>
+          <w:lang w:val="en-US"/>
+        </w:rPr>
+        <w:t xml:space="preserve"> index.html</w:t>
+      </w:r>
+      <w:r>
+        <w:rPr>
+          <w:rFonts w:ascii="Arial" w:hAnsi="Arial" w:cs="Arial"/>
+          <w:sz w:val="22"/>
+          <w:szCs w:val="22"/>
+          <w:lang w:val="en-US"/>
+        </w:rPr>
+        <w:t xml:space="preserve"> del Proyecto”</w:t>
+      </w:r>
+    </w:p>
+    <w:p>
+      <w:pPr>
+        <w:pStyle w:val="Prrafodelista"/>
+        <w:numPr>
+          <w:ilvl w:val="0"/>
+          <w:numId w:val="16"/>
+        </w:numPr>
+        <w:rPr>
+          <w:rFonts w:ascii="Arial" w:hAnsi="Arial" w:cs="Arial"/>
+          <w:sz w:val="22"/>
+          <w:szCs w:val="22"/>
+          <w:lang w:val="en-US"/>
+        </w:rPr>
+      </w:pPr>
+      <w:r>
+        <w:rPr>
+          <w:rFonts w:ascii="Arial" w:hAnsi="Arial" w:cs="Arial"/>
+          <w:sz w:val="22"/>
+          <w:szCs w:val="22"/>
+          <w:lang w:val="en-US"/>
+        </w:rPr>
+        <w:t>Git push</w:t>
+      </w:r>
+    </w:p>
+    <w:p>
+      <w:pPr>
+        <w:pStyle w:val="Prrafodelista"/>
+        <w:rPr>
+          <w:rFonts w:ascii="Arial" w:hAnsi="Arial" w:cs="Arial"/>
+          <w:sz w:val="22"/>
+          <w:szCs w:val="22"/>
+          <w:lang w:val="en-US"/>
+        </w:rPr>
+      </w:pPr>
+    </w:p>
+    <w:p>
+      <w:pPr>
+        <w:jc w:val="both"/>
+        <w:rPr>
+          <w:rFonts w:ascii="Arial" w:hAnsi="Arial" w:cs="Arial"/>
+          <w:sz w:val="22"/>
+          <w:szCs w:val="22"/>
+          <w:lang w:val="es-CO"/>
+        </w:rPr>
+      </w:pPr>
+      <w:r>
+        <w:rPr>
+          <w:rFonts w:ascii="Arial" w:hAnsi="Arial" w:cs="Arial"/>
+          <w:sz w:val="22"/>
+          <w:szCs w:val="22"/>
+          <w:lang w:val="es-CO"/>
+        </w:rPr>
+        <w:t xml:space="preserve">Estos comandos realizan la </w:t>
+      </w:r>
+      <w:r>
+        <w:rPr>
+          <w:rFonts w:ascii="Arial" w:hAnsi="Arial" w:cs="Arial"/>
+          <w:sz w:val="22"/>
+          <w:szCs w:val="22"/>
+          <w:lang w:val="es-CO"/>
+        </w:rPr>
+        <w:t xml:space="preserve">carga del archivo index.html a la plataforma de </w:t>
+      </w:r>
+      <w:r>
+        <w:rPr>
+          <w:rFonts w:ascii="Arial" w:hAnsi="Arial" w:cs="Arial"/>
+          <w:sz w:val="22"/>
+          <w:szCs w:val="22"/>
+          <w:lang w:val="es-CO"/>
+        </w:rPr>
+        <w:t>GitHub</w:t>
+      </w:r>
+    </w:p>
+    <w:p>
+      <w:pPr>
+        <w:jc w:val="center"/>
+        <w:rPr>
+          <w:rFonts w:ascii="Arial" w:hAnsi="Arial" w:cs="Arial"/>
+          <w:sz w:val="22"/>
+          <w:szCs w:val="22"/>
+          <w:lang w:val="es-CO"/>
+        </w:rPr>
+      </w:pPr>
+      <w:r>
+        <w:rPr>
+          <w:rFonts w:ascii="Arial" w:hAnsi="Arial" w:cs="Arial"/>
+          <w:noProof/>
+          <w:sz w:val="22"/>
+          <w:szCs w:val="22"/>
+          <w:lang w:val="es-CO"/>
+        </w:rPr>
+        <w:lastRenderedPageBreak/>
+        <w:drawing>
+          <wp:inline distT="0" distB="0" distL="0" distR="0" wp14:anchorId="479CC150" wp14:editId="6FDA9A7C">
+            <wp:extent cx="3419849" cy="3210218"/>
+            <wp:effectExtent l="0" t="0" r="0" b="0"/>
+            <wp:docPr id="1768596" name="Imagen 7"/>
+            <wp:cNvGraphicFramePr>
+              <a:graphicFrameLocks xmlns:a="http://schemas.openxmlformats.org/drawingml/2006/main" noChangeAspect="1"/>
+            </wp:cNvGraphicFramePr>
+            <a:graphic xmlns:a="http://schemas.openxmlformats.org/drawingml/2006/main">
+              <a:graphicData uri="http://schemas.openxmlformats.org/drawingml/2006/picture">
+                <pic:pic xmlns:pic="http://schemas.openxmlformats.org/drawingml/2006/picture">
+                  <pic:nvPicPr>
+                    <pic:cNvPr id="1768596" name="Imagen 1768596"/>
+                    <pic:cNvPicPr/>
+                  </pic:nvPicPr>
+                  <pic:blipFill>
+                    <a:blip r:embed="rId18" cstate="print">
+                      <a:extLst>
+                        <a:ext uri="{28A0092B-C50C-407E-A947-70E740481C1C}">
+                          <a14:useLocalDpi xmlns:a14="http://schemas.microsoft.com/office/drawing/2010/main" val="0"/>
+                        </a:ext>
+                      </a:extLst>
+                    </a:blip>
+                    <a:stretch>
+                      <a:fillRect/>
+                    </a:stretch>
+                  </pic:blipFill>
+                  <pic:spPr>
+                    <a:xfrm>
+                      <a:off x="0" y="0"/>
+                      <a:ext cx="3459349" cy="3247297"/>
+                    </a:xfrm>
+                    <a:prstGeom prst="rect">
+                      <a:avLst/>
+                    </a:prstGeom>
+                  </pic:spPr>
+                </pic:pic>
+              </a:graphicData>
+            </a:graphic>
+          </wp:inline>
+        </w:drawing>
+      </w:r>
+    </w:p>
+    <w:p>
+      <w:pPr>
+        <w:rPr>
+          <w:rFonts w:ascii="Arial" w:hAnsi="Arial" w:cs="Arial"/>
+          <w:sz w:val="22"/>
+          <w:szCs w:val="22"/>
+          <w:lang w:val="es-CO"/>
+        </w:rPr>
+      </w:pPr>
+      <w:r>
+        <w:rPr>
+          <w:rFonts w:ascii="Arial" w:hAnsi="Arial" w:cs="Arial"/>
+          <w:sz w:val="22"/>
+          <w:szCs w:val="22"/>
+          <w:lang w:val="es-CO"/>
+        </w:rPr>
+        <w:t>Después de realizar estos comandos desde la terminal de VSC, realice nuevamente la verificación de que el archivo index.html estuviera subido correctamente en la plataforma de GitHub</w:t>
+      </w:r>
+    </w:p>
+    <w:p>
+      <w:pPr>
+        <w:jc w:val="center"/>
+        <w:rPr>
+          <w:rFonts w:ascii="Arial" w:hAnsi="Arial" w:cs="Arial"/>
+          <w:sz w:val="22"/>
+          <w:szCs w:val="22"/>
+          <w:lang w:val="es-CO"/>
+        </w:rPr>
+      </w:pPr>
+      <w:r>
+        <w:rPr>
+          <w:rFonts w:ascii="Arial" w:hAnsi="Arial" w:cs="Arial"/>
+          <w:noProof/>
+          <w:sz w:val="22"/>
+          <w:szCs w:val="22"/>
+          <w:lang w:val="es-CO"/>
+        </w:rPr>
+        <w:drawing>
+          <wp:inline distT="0" distB="0" distL="0" distR="0" wp14:anchorId="634CF176" wp14:editId="070F451A">
+            <wp:extent cx="2742683" cy="3292810"/>
+            <wp:effectExtent l="0" t="0" r="0" b="0"/>
+            <wp:docPr id="1492288243" name="Imagen 8"/>
+            <wp:cNvGraphicFramePr>
+              <a:graphicFrameLocks xmlns:a="http://schemas.openxmlformats.org/drawingml/2006/main" noChangeAspect="1"/>
+            </wp:cNvGraphicFramePr>
+            <a:graphic xmlns:a="http://schemas.openxmlformats.org/drawingml/2006/main">
+              <a:graphicData uri="http://schemas.openxmlformats.org/drawingml/2006/picture">
+                <pic:pic xmlns:pic="http://schemas.openxmlformats.org/drawingml/2006/picture">
+                  <pic:nvPicPr>
+                    <pic:cNvPr id="1492288243" name="Imagen 1492288243"/>
+                    <pic:cNvPicPr/>
+                  </pic:nvPicPr>
+                  <pic:blipFill>
+                    <a:blip r:embed="rId19" cstate="print">
+                      <a:extLst>
+                        <a:ext uri="{28A0092B-C50C-407E-A947-70E740481C1C}">
+                          <a14:useLocalDpi xmlns:a14="http://schemas.microsoft.com/office/drawing/2010/main" val="0"/>
+                        </a:ext>
+                      </a:extLst>
+                    </a:blip>
+                    <a:stretch>
+                      <a:fillRect/>
+                    </a:stretch>
+                  </pic:blipFill>
+                  <pic:spPr>
+                    <a:xfrm>
+                      <a:off x="0" y="0"/>
+                      <a:ext cx="2784161" cy="3342607"/>
+                    </a:xfrm>
+                    <a:prstGeom prst="rect">
+                      <a:avLst/>
+                    </a:prstGeom>
+                  </pic:spPr>
+                </pic:pic>
+              </a:graphicData>
+            </a:graphic>
+          </wp:inline>
+        </w:drawing>
+      </w:r>
+    </w:p>
+    <w:p>
+      <w:pPr>
+        <w:rPr>
+          <w:rFonts w:ascii="Arial" w:hAnsi="Arial" w:cs="Arial"/>
+          <w:sz w:val="22"/>
+          <w:szCs w:val="22"/>
+          <w:lang w:val="es-CO"/>
+        </w:rPr>
+      </w:pPr>
+      <w:r>
+        <w:rPr>
+          <w:rFonts w:ascii="Arial" w:hAnsi="Arial" w:cs="Arial"/>
+          <w:sz w:val="22"/>
+          <w:szCs w:val="22"/>
+          <w:lang w:val="es-CO"/>
+        </w:rPr>
+        <w:lastRenderedPageBreak/>
+        <w:t>Por último realice la verificación de que la vista principal de la página web informativa fuera la misma a la que cree desde mi entorno local en VSC (Visual Studio Code)</w:t>
+      </w:r>
+    </w:p>
+    <w:p>
+      <w:pPr>
+        <w:jc w:val="center"/>
+        <w:rPr>
+          <w:rFonts w:ascii="Arial" w:hAnsi="Arial" w:cs="Arial"/>
+          <w:sz w:val="22"/>
+          <w:szCs w:val="22"/>
+          <w:lang w:val="es-CO"/>
+        </w:rPr>
+      </w:pPr>
+      <w:r>
+        <w:rPr>
+          <w:rFonts w:ascii="Arial" w:hAnsi="Arial" w:cs="Arial"/>
+          <w:noProof/>
+          <w:sz w:val="22"/>
+          <w:szCs w:val="22"/>
+          <w:lang w:val="es-CO"/>
+        </w:rPr>
+        <w:drawing>
+          <wp:inline distT="0" distB="0" distL="0" distR="0" wp14:anchorId="3D473F06" wp14:editId="4D06559D">
+            <wp:extent cx="3917244" cy="3753377"/>
+            <wp:effectExtent l="0" t="0" r="0" b="0"/>
+            <wp:docPr id="1639450242" name="Imagen 9"/>
+            <wp:cNvGraphicFramePr>
+              <a:graphicFrameLocks xmlns:a="http://schemas.openxmlformats.org/drawingml/2006/main" noChangeAspect="1"/>
+            </wp:cNvGraphicFramePr>
+            <a:graphic xmlns:a="http://schemas.openxmlformats.org/drawingml/2006/main">
+              <a:graphicData uri="http://schemas.openxmlformats.org/drawingml/2006/picture">
+                <pic:pic xmlns:pic="http://schemas.openxmlformats.org/drawingml/2006/picture">
+                  <pic:nvPicPr>
+                    <pic:cNvPr id="1639450242" name="Imagen 1639450242"/>
+                    <pic:cNvPicPr/>
+                  </pic:nvPicPr>
+                  <pic:blipFill>
+                    <a:blip r:embed="rId20" cstate="print">
+                      <a:extLst>
+                        <a:ext uri="{28A0092B-C50C-407E-A947-70E740481C1C}">
+                          <a14:useLocalDpi xmlns:a14="http://schemas.microsoft.com/office/drawing/2010/main" val="0"/>
+                        </a:ext>
+                      </a:extLst>
+                    </a:blip>
+                    <a:stretch>
+                      <a:fillRect/>
+                    </a:stretch>
+                  </pic:blipFill>
+                  <pic:spPr>
+                    <a:xfrm>
+                      <a:off x="0" y="0"/>
+                      <a:ext cx="3940574" cy="3775731"/>
+                    </a:xfrm>
+                    <a:prstGeom prst="rect">
+                      <a:avLst/>
+                    </a:prstGeom>
+                  </pic:spPr>
+                </pic:pic>
+              </a:graphicData>
+            </a:graphic>
+          </wp:inline>
+        </w:drawing>
+      </w:r>
+    </w:p>
+    <w:p>
+      <w:pPr>
+        <w:rPr>
+          <w:rFonts w:ascii="Arial" w:hAnsi="Arial" w:cs="Arial"/>
+          <w:sz w:val="22"/>
+          <w:szCs w:val="22"/>
+          <w:lang w:val="es-CO"/>
+        </w:rPr>
+      </w:pPr>
+      <w:r>
+        <w:rPr>
+          <w:rFonts w:ascii="Arial" w:hAnsi="Arial" w:cs="Arial"/>
+          <w:sz w:val="22"/>
+          <w:szCs w:val="22"/>
+          <w:lang w:val="es-CO"/>
+        </w:rPr>
+        <w:t xml:space="preserve">La subida del archivo “index.html” al repositorio de GitHub fue todo un éxito, dado que permite ver ya alojado en la web </w:t>
+      </w:r>
+      <w:hyperlink r:id="rId21" w:history="1">
+        <w:r>
+          <w:rPr>
+            <w:rStyle w:val="Hipervnculo"/>
+            <w:rFonts w:ascii="Arial" w:hAnsi="Arial" w:cs="Arial"/>
+            <w:sz w:val="22"/>
+            <w:szCs w:val="22"/>
+            <w:lang w:val="es-CO"/>
+          </w:rPr>
+          <w:t>https://proyectoroboticaeducativa.github.io/</w:t>
+        </w:r>
+      </w:hyperlink>
+      <w:r>
+        <w:rPr>
+          <w:rFonts w:ascii="Arial" w:hAnsi="Arial" w:cs="Arial"/>
+          <w:sz w:val="22"/>
+          <w:szCs w:val="22"/>
+          <w:lang w:val="es-CO"/>
+        </w:rPr>
+        <w:t xml:space="preserve"> la página web informativa en su primera versión identificando, el nombre completo y número de identificación de los asistentes</w:t>
+      </w:r>
+    </w:p>
+    <w:p>
+      <w:pPr>
+        <w:rPr>
+          <w:rFonts w:ascii="Arial" w:hAnsi="Arial" w:cs="Arial"/>
+          <w:sz w:val="22"/>
+          <w:szCs w:val="22"/>
+          <w:lang w:val="es-CO"/>
+        </w:rPr>
+      </w:pPr>
+    </w:p>
+    <w:p>
+      <w:pPr>
+        <w:rPr>
+          <w:rFonts w:ascii="Arial" w:hAnsi="Arial" w:cs="Arial"/>
+          <w:sz w:val="22"/>
+          <w:szCs w:val="22"/>
+          <w:lang w:val="es-CO"/>
+        </w:rPr>
+      </w:pPr>
+    </w:p>
+    <w:p>
+      <w:pPr>
+        <w:jc w:val="both"/>
+        <w:rPr>
+          <w:rFonts w:ascii="Arial" w:hAnsi="Arial" w:cs="Arial"/>
+          <w:sz w:val="22"/>
+          <w:szCs w:val="22"/>
+          <w:lang w:val="es-CO"/>
+        </w:rPr>
+      </w:pPr>
+    </w:p>
+    <w:p>
+      <w:pPr>
+        <w:jc w:val="center"/>
+        <w:rPr>
+          <w:rFonts w:ascii="Arial" w:hAnsi="Arial" w:cs="Arial"/>
+          <w:sz w:val="22"/>
+          <w:szCs w:val="22"/>
+          <w:lang w:val="es-CO"/>
         </w:rPr>
       </w:pPr>
       <w:r>
@@ -482,7 +2916,7 @@
                 <wp:cNvGraphicFramePr/>
                 <a:graphic xmlns:a="http://schemas.openxmlformats.org/drawingml/2006/main">
                   <a:graphicData uri="http://schemas.microsoft.com/office/word/2010/wordprocessingInk">
-                    <w14:contentPart bwMode="auto" r:id="rId11">
+                    <w14:contentPart bwMode="auto" r:id="rId22">
                       <w14:nvContentPartPr>
                         <w14:cNvContentPartPr/>
                       </w14:nvContentPartPr>
@@ -532,6 +2966,7 @@
           <w:rFonts w:ascii="Arial" w:hAnsi="Arial" w:cs="Arial"/>
           <w:sz w:val="22"/>
           <w:szCs w:val="22"/>
+          <w:lang w:val="es-CO"/>
         </w:rPr>
       </w:pPr>
     </w:p>
@@ -3021,6 +5456,119 @@
       </w:pPr>
     </w:lvl>
   </w:abstractNum>
+  <w:abstractNum w:abstractNumId="15" w15:restartNumberingAfterBreak="0">
+    <w:nsid w:val="7CBE6389"/>
+    <w:multiLevelType w:val="hybridMultilevel"/>
+    <w:tmpl w:val="5330EC26"/>
+    <w:lvl w:ilvl="0" w:tplc="040A0001">
+      <w:start w:val="1"/>
+      <w:numFmt w:val="bullet"/>
+      <w:lvlText w:val=""/>
+      <w:lvlJc w:val="left"/>
+      <w:pPr>
+        <w:ind w:left="720" w:hanging="360"/>
+      </w:pPr>
+      <w:rPr>
+        <w:rFonts w:ascii="Symbol" w:hAnsi="Symbol" w:hint="default"/>
+      </w:rPr>
+    </w:lvl>
+    <w:lvl w:ilvl="1" w:tplc="040A0003" w:tentative="1">
+      <w:start w:val="1"/>
+      <w:numFmt w:val="bullet"/>
+      <w:lvlText w:val="o"/>
+      <w:lvlJc w:val="left"/>
+      <w:pPr>
+        <w:ind w:left="1440" w:hanging="360"/>
+      </w:pPr>
+      <w:rPr>
+        <w:rFonts w:ascii="Courier New" w:hAnsi="Courier New" w:cs="Courier New" w:hint="default"/>
+      </w:rPr>
+    </w:lvl>
+    <w:lvl w:ilvl="2" w:tplc="040A0005" w:tentative="1">
+      <w:start w:val="1"/>
+      <w:numFmt w:val="bullet"/>
+      <w:lvlText w:val=""/>
+      <w:lvlJc w:val="left"/>
+      <w:pPr>
+        <w:ind w:left="2160" w:hanging="360"/>
+      </w:pPr>
+      <w:rPr>
+        <w:rFonts w:ascii="Wingdings" w:hAnsi="Wingdings" w:hint="default"/>
+      </w:rPr>
+    </w:lvl>
+    <w:lvl w:ilvl="3" w:tplc="040A0001" w:tentative="1">
+      <w:start w:val="1"/>
+      <w:numFmt w:val="bullet"/>
+      <w:lvlText w:val=""/>
+      <w:lvlJc w:val="left"/>
+      <w:pPr>
+        <w:ind w:left="2880" w:hanging="360"/>
+      </w:pPr>
+      <w:rPr>
+        <w:rFonts w:ascii="Symbol" w:hAnsi="Symbol" w:hint="default"/>
+      </w:rPr>
+    </w:lvl>
+    <w:lvl w:ilvl="4" w:tplc="040A0003" w:tentative="1">
+      <w:start w:val="1"/>
+      <w:numFmt w:val="bullet"/>
+      <w:lvlText w:val="o"/>
+      <w:lvlJc w:val="left"/>
+      <w:pPr>
+        <w:ind w:left="3600" w:hanging="360"/>
+      </w:pPr>
+      <w:rPr>
+        <w:rFonts w:ascii="Courier New" w:hAnsi="Courier New" w:cs="Courier New" w:hint="default"/>
+      </w:rPr>
+    </w:lvl>
+    <w:lvl w:ilvl="5" w:tplc="040A0005" w:tentative="1">
+      <w:start w:val="1"/>
+      <w:numFmt w:val="bullet"/>
+      <w:lvlText w:val=""/>
+      <w:lvlJc w:val="left"/>
+      <w:pPr>
+        <w:ind w:left="4320" w:hanging="360"/>
+      </w:pPr>
+      <w:rPr>
+        <w:rFonts w:ascii="Wingdings" w:hAnsi="Wingdings" w:hint="default"/>
+      </w:rPr>
+    </w:lvl>
+    <w:lvl w:ilvl="6" w:tplc="040A0001" w:tentative="1">
+      <w:start w:val="1"/>
+      <w:numFmt w:val="bullet"/>
+      <w:lvlText w:val=""/>
+      <w:lvlJc w:val="left"/>
+      <w:pPr>
+        <w:ind w:left="5040" w:hanging="360"/>
+      </w:pPr>
+      <w:rPr>
+        <w:rFonts w:ascii="Symbol" w:hAnsi="Symbol" w:hint="default"/>
+      </w:rPr>
+    </w:lvl>
+    <w:lvl w:ilvl="7" w:tplc="040A0003" w:tentative="1">
+      <w:start w:val="1"/>
+      <w:numFmt w:val="bullet"/>
+      <w:lvlText w:val="o"/>
+      <w:lvlJc w:val="left"/>
+      <w:pPr>
+        <w:ind w:left="5760" w:hanging="360"/>
+      </w:pPr>
+      <w:rPr>
+        <w:rFonts w:ascii="Courier New" w:hAnsi="Courier New" w:cs="Courier New" w:hint="default"/>
+      </w:rPr>
+    </w:lvl>
+    <w:lvl w:ilvl="8" w:tplc="040A0005" w:tentative="1">
+      <w:start w:val="1"/>
+      <w:numFmt w:val="bullet"/>
+      <w:lvlText w:val=""/>
+      <w:lvlJc w:val="left"/>
+      <w:pPr>
+        <w:ind w:left="6480" w:hanging="360"/>
+      </w:pPr>
+      <w:rPr>
+        <w:rFonts w:ascii="Wingdings" w:hAnsi="Wingdings" w:hint="default"/>
+      </w:rPr>
+    </w:lvl>
+  </w:abstractNum>
   <w:num w:numId="1" w16cid:durableId="1432698578">
     <w:abstractNumId w:val="14"/>
   </w:num>
@@ -3065,6 +5613,9 @@
   </w:num>
   <w:num w:numId="15" w16cid:durableId="50354509">
     <w:abstractNumId w:val="11"/>
+  </w:num>
+  <w:num w:numId="16" w16cid:durableId="1961254497">
+    <w:abstractNumId w:val="15"/>
   </w:num>
 </w:numbering>
 </file>

</xml_diff>